<commit_message>
Vor por la 11
</commit_message>
<xml_diff>
--- a/Enunciado Proyecto.docx
+++ b/Enunciado Proyecto.docx
@@ -1,6 +1,6 @@
 
 <file path=word/document.xml><?xml version="1.0" encoding="utf-8"?>
-<w:document xmlns:wpc="http://schemas.microsoft.com/office/word/2010/wordprocessingCanvas" xmlns:cx="http://schemas.microsoft.com/office/drawing/2014/chartex" xmlns:cx1="http://schemas.microsoft.com/office/drawing/2015/9/8/chartex" xmlns:cx2="http://schemas.microsoft.com/office/drawing/2015/10/21/chartex" xmlns:cx3="http://schemas.microsoft.com/office/drawing/2016/5/9/chartex" xmlns:cx4="http://schemas.microsoft.com/office/drawing/2016/5/10/chartex" xmlns:cx5="http://schemas.microsoft.com/office/drawing/2016/5/11/chartex" xmlns:cx6="http://schemas.microsoft.com/office/drawing/2016/5/12/chartex" xmlns:cx7="http://schemas.microsoft.com/office/drawing/2016/5/13/chartex" xmlns:cx8="http://schemas.microsoft.com/office/drawing/2016/5/14/chartex" xmlns:mc="http://schemas.openxmlformats.org/markup-compatibility/2006" xmlns:aink="http://schemas.microsoft.com/office/drawing/2016/ink" xmlns:am3d="http://schemas.microsoft.com/office/drawing/2017/model3d" xmlns:o="urn:schemas-microsoft-com:office:office" xmlns:oel="http://schemas.microsoft.com/office/2019/extlst" xmlns:r="http://schemas.openxmlformats.org/officeDocument/2006/relationships" xmlns:m="http://schemas.openxmlformats.org/officeDocument/2006/math" xmlns:v="urn:schemas-microsoft-com:vml" xmlns:wp14="http://schemas.microsoft.com/office/word/2010/wordprocessingDrawing" xmlns:wp="http://schemas.openxmlformats.org/drawingml/2006/wordprocessingDrawing" xmlns:w10="urn:schemas-microsoft-com:office:word" xmlns:w="http://schemas.openxmlformats.org/wordprocessingml/2006/main" xmlns:w14="http://schemas.microsoft.com/office/word/2010/wordml" xmlns:w15="http://schemas.microsoft.com/office/word/2012/wordml" xmlns:w16cex="http://schemas.microsoft.com/office/word/2018/wordml/cex" xmlns:w16cid="http://schemas.microsoft.com/office/word/2016/wordml/cid" xmlns:w16="http://schemas.microsoft.com/office/word/2018/wordml" xmlns:w16sdtdh="http://schemas.microsoft.com/office/word/2020/wordml/sdtdatahash" xmlns:w16se="http://schemas.microsoft.com/office/word/2015/wordml/symex" xmlns:wpg="http://schemas.microsoft.com/office/word/2010/wordprocessingGroup" xmlns:wpi="http://schemas.microsoft.com/office/word/2010/wordprocessingInk" xmlns:wne="http://schemas.microsoft.com/office/word/2006/wordml" xmlns:wps="http://schemas.microsoft.com/office/word/2010/wordprocessingShape" mc:Ignorable="w14 w15 w16se w16cid w16 w16cex w16sdtdh wp14">
+<w:document xmlns:wpc="http://schemas.microsoft.com/office/word/2010/wordprocessingCanvas" xmlns:cx="http://schemas.microsoft.com/office/drawing/2014/chartex" xmlns:mc="http://schemas.openxmlformats.org/markup-compatibility/2006" xmlns:o="urn:schemas-microsoft-com:office:office" xmlns:r="http://schemas.openxmlformats.org/officeDocument/2006/relationships" xmlns:m="http://schemas.openxmlformats.org/officeDocument/2006/math" xmlns:v="urn:schemas-microsoft-com:vml" xmlns:wp14="http://schemas.microsoft.com/office/word/2010/wordprocessingDrawing" xmlns:wp="http://schemas.openxmlformats.org/drawingml/2006/wordprocessingDrawing" xmlns:w10="urn:schemas-microsoft-com:office:word" xmlns:w="http://schemas.openxmlformats.org/wordprocessingml/2006/main" xmlns:w14="http://schemas.microsoft.com/office/word/2010/wordml" xmlns:w15="http://schemas.microsoft.com/office/word/2012/wordml" xmlns:w16se="http://schemas.microsoft.com/office/word/2015/wordml/symex" xmlns:wpg="http://schemas.microsoft.com/office/word/2010/wordprocessingGroup" xmlns:wpi="http://schemas.microsoft.com/office/word/2010/wordprocessingInk" xmlns:wne="http://schemas.microsoft.com/office/word/2006/wordml" xmlns:wps="http://schemas.microsoft.com/office/word/2010/wordprocessingShape" mc:Ignorable="w14 w15 w16se wp14">
   <w:body>
     <w:p>
       <w:pPr>
@@ -862,6 +862,7 @@
           <w:color w:val="0070C0"/>
           <w:sz w:val="24"/>
           <w:szCs w:val="24"/>
+          <w:highlight w:val="green"/>
           <w:lang w:val="es-MX"/>
         </w:rPr>
       </w:pPr>
@@ -871,6 +872,7 @@
           <w:color w:val="0070C0"/>
           <w:sz w:val="24"/>
           <w:szCs w:val="24"/>
+          <w:highlight w:val="green"/>
           <w:lang w:val="es-MX"/>
         </w:rPr>
         <w:t xml:space="preserve">El sistema podrá manejar diferentes clínicas de </w:t>
@@ -882,6 +884,7 @@
           <w:color w:val="0070C0"/>
           <w:sz w:val="24"/>
           <w:szCs w:val="24"/>
+          <w:highlight w:val="green"/>
           <w:lang w:val="es-MX"/>
         </w:rPr>
         <w:t>trabajo</w:t>
@@ -893,6 +896,7 @@
           <w:color w:val="0070C0"/>
           <w:sz w:val="24"/>
           <w:szCs w:val="24"/>
+          <w:highlight w:val="green"/>
           <w:lang w:val="es-MX"/>
         </w:rPr>
         <w:t xml:space="preserve"> por ejemplo</w:t>
@@ -903,6 +907,7 @@
           <w:color w:val="0070C0"/>
           <w:sz w:val="24"/>
           <w:szCs w:val="24"/>
+          <w:highlight w:val="green"/>
           <w:lang w:val="es-MX"/>
         </w:rPr>
         <w:t>,</w:t>
@@ -913,6 +918,7 @@
           <w:color w:val="0070C0"/>
           <w:sz w:val="24"/>
           <w:szCs w:val="24"/>
+          <w:highlight w:val="green"/>
           <w:lang w:val="es-MX"/>
         </w:rPr>
         <w:t xml:space="preserve"> se puede tener la clínica XYX y la clínica XYZ, las cuales tendrán información diferente </w:t>
@@ -923,6 +929,7 @@
           <w:color w:val="0070C0"/>
           <w:sz w:val="24"/>
           <w:szCs w:val="24"/>
+          <w:highlight w:val="green"/>
           <w:lang w:val="es-MX"/>
         </w:rPr>
         <w:t>por ejemplo los médicos que trabajan en cada clínica son diferentes así como sus pacientes, sin embargo existe información que es igual para las distintas clínicas por ejemplo las enfermedades, analizar por separado cada concepto.</w:t>
@@ -941,6 +948,7 @@
           <w:color w:val="0070C0"/>
           <w:sz w:val="24"/>
           <w:szCs w:val="24"/>
+          <w:highlight w:val="green"/>
           <w:lang w:val="es-MX"/>
         </w:rPr>
       </w:pPr>
@@ -950,6 +958,7 @@
           <w:color w:val="0070C0"/>
           <w:sz w:val="24"/>
           <w:szCs w:val="24"/>
+          <w:highlight w:val="green"/>
           <w:lang w:val="es-MX"/>
         </w:rPr>
         <w:t>Los centros médicos ofrecen distintas especialidades, por ejemplo</w:t>
@@ -960,6 +969,7 @@
           <w:color w:val="0070C0"/>
           <w:sz w:val="24"/>
           <w:szCs w:val="24"/>
+          <w:highlight w:val="green"/>
           <w:lang w:val="es-MX"/>
         </w:rPr>
         <w:t>:</w:t>
@@ -970,6 +980,7 @@
           <w:color w:val="0070C0"/>
           <w:sz w:val="24"/>
           <w:szCs w:val="24"/>
+          <w:highlight w:val="green"/>
           <w:lang w:val="es-MX"/>
         </w:rPr>
         <w:t xml:space="preserve"> Terapia Física o Nutrición.</w:t>
@@ -988,6 +999,7 @@
           <w:color w:val="0070C0"/>
           <w:sz w:val="24"/>
           <w:szCs w:val="24"/>
+          <w:highlight w:val="green"/>
           <w:lang w:val="es-MX"/>
         </w:rPr>
       </w:pPr>
@@ -997,6 +1009,7 @@
           <w:color w:val="0070C0"/>
           <w:sz w:val="24"/>
           <w:szCs w:val="24"/>
+          <w:highlight w:val="green"/>
           <w:lang w:val="es-MX"/>
         </w:rPr>
         <w:lastRenderedPageBreak/>
@@ -1008,6 +1021,7 @@
           <w:color w:val="0070C0"/>
           <w:sz w:val="24"/>
           <w:szCs w:val="24"/>
+          <w:highlight w:val="green"/>
           <w:lang w:val="es-MX"/>
         </w:rPr>
         <w:t xml:space="preserve"> Este número único es dado por el Colegio de Médicos en Costa Rica.</w:t>
@@ -1025,27 +1039,19 @@
           <w:rFonts w:asciiTheme="majorHAnsi" w:hAnsiTheme="majorHAnsi" w:cs="Arial"/>
           <w:sz w:val="24"/>
           <w:szCs w:val="24"/>
-          <w:lang w:val="es-MX"/>
-        </w:rPr>
-      </w:pPr>
-      <w:r>
-        <w:rPr>
-          <w:rFonts w:asciiTheme="majorHAnsi" w:hAnsiTheme="majorHAnsi" w:cs="Arial"/>
-          <w:sz w:val="24"/>
-          <w:szCs w:val="24"/>
-          <w:lang w:val="es-MX"/>
-        </w:rPr>
-        <w:t xml:space="preserve">Se requiere que la aplicación cuente con una agenda para las citas, tanto de los médicos </w:t>
-      </w:r>
-      <w:r>
-        <w:rPr>
-          <w:rFonts w:asciiTheme="majorHAnsi" w:hAnsiTheme="majorHAnsi" w:cs="Arial"/>
-          <w:sz w:val="24"/>
-          <w:szCs w:val="24"/>
-          <w:highlight w:val="yellow"/>
-          <w:lang w:val="es-MX"/>
-        </w:rPr>
-        <w:t>como de las especialidades.</w:t>
+          <w:highlight w:val="green"/>
+          <w:lang w:val="es-MX"/>
+        </w:rPr>
+      </w:pPr>
+      <w:r>
+        <w:rPr>
+          <w:rFonts w:asciiTheme="majorHAnsi" w:hAnsiTheme="majorHAnsi" w:cs="Arial"/>
+          <w:sz w:val="24"/>
+          <w:szCs w:val="24"/>
+          <w:highlight w:val="green"/>
+          <w:lang w:val="es-MX"/>
+        </w:rPr>
+        <w:t>Se requiere que la aplicación cuente con una agenda para las citas, tanto de los médicos como de las especialidades.</w:t>
       </w:r>
     </w:p>
     <w:p>
@@ -1060,14 +1066,16 @@
           <w:rFonts w:asciiTheme="majorHAnsi" w:hAnsiTheme="majorHAnsi" w:cs="Arial"/>
           <w:sz w:val="24"/>
           <w:szCs w:val="24"/>
-          <w:lang w:val="es-MX"/>
-        </w:rPr>
-      </w:pPr>
-      <w:r>
-        <w:rPr>
-          <w:rFonts w:asciiTheme="majorHAnsi" w:hAnsiTheme="majorHAnsi" w:cs="Arial"/>
-          <w:sz w:val="24"/>
-          <w:szCs w:val="24"/>
+          <w:highlight w:val="green"/>
+          <w:lang w:val="es-MX"/>
+        </w:rPr>
+      </w:pPr>
+      <w:r>
+        <w:rPr>
+          <w:rFonts w:asciiTheme="majorHAnsi" w:hAnsiTheme="majorHAnsi" w:cs="Arial"/>
+          <w:sz w:val="24"/>
+          <w:szCs w:val="24"/>
+          <w:highlight w:val="green"/>
           <w:lang w:val="es-MX"/>
         </w:rPr>
         <w:t>Cada agenda debe de ser dinámica, en la cual se pueda definir el tamaño de la cita y el horario. Por ejemplo</w:t>
@@ -1077,6 +1085,7 @@
           <w:rFonts w:asciiTheme="majorHAnsi" w:hAnsiTheme="majorHAnsi" w:cs="Arial"/>
           <w:sz w:val="24"/>
           <w:szCs w:val="24"/>
+          <w:highlight w:val="green"/>
           <w:lang w:val="es-MX"/>
         </w:rPr>
         <w:t>:</w:t>
@@ -1086,6 +1095,7 @@
           <w:rFonts w:asciiTheme="majorHAnsi" w:hAnsiTheme="majorHAnsi" w:cs="Arial"/>
           <w:sz w:val="24"/>
           <w:szCs w:val="24"/>
+          <w:highlight w:val="green"/>
           <w:lang w:val="es-MX"/>
         </w:rPr>
         <w:t xml:space="preserve"> </w:t>
@@ -1095,6 +1105,7 @@
           <w:rFonts w:asciiTheme="majorHAnsi" w:hAnsiTheme="majorHAnsi" w:cs="Arial"/>
           <w:sz w:val="24"/>
           <w:szCs w:val="24"/>
+          <w:highlight w:val="green"/>
           <w:lang w:val="es-MX"/>
         </w:rPr>
         <w:t xml:space="preserve">que se </w:t>
@@ -1104,6 +1115,7 @@
           <w:rFonts w:asciiTheme="majorHAnsi" w:hAnsiTheme="majorHAnsi" w:cs="Arial"/>
           <w:sz w:val="24"/>
           <w:szCs w:val="24"/>
+          <w:highlight w:val="green"/>
           <w:lang w:val="es-MX"/>
         </w:rPr>
         <w:t>pued</w:t>
@@ -1113,6 +1125,7 @@
           <w:rFonts w:asciiTheme="majorHAnsi" w:hAnsiTheme="majorHAnsi" w:cs="Arial"/>
           <w:sz w:val="24"/>
           <w:szCs w:val="24"/>
+          <w:highlight w:val="green"/>
           <w:lang w:val="es-MX"/>
         </w:rPr>
         <w:t>a</w:t>
@@ -1122,6 +1135,7 @@
           <w:rFonts w:asciiTheme="majorHAnsi" w:hAnsiTheme="majorHAnsi" w:cs="Arial"/>
           <w:sz w:val="24"/>
           <w:szCs w:val="24"/>
+          <w:highlight w:val="green"/>
           <w:lang w:val="es-MX"/>
         </w:rPr>
         <w:t xml:space="preserve"> definir que la especialidad de nutrición va a trabajar de 1 pm a 5 pm y que cada cita va a ser de 1 hora, por otro </w:t>
@@ -1132,6 +1146,7 @@
           <w:rFonts w:asciiTheme="majorHAnsi" w:hAnsiTheme="majorHAnsi" w:cs="Arial"/>
           <w:sz w:val="24"/>
           <w:szCs w:val="24"/>
+          <w:highlight w:val="green"/>
           <w:lang w:val="es-MX"/>
         </w:rPr>
         <w:t>lado</w:t>
@@ -1142,6 +1157,7 @@
           <w:rFonts w:asciiTheme="majorHAnsi" w:hAnsiTheme="majorHAnsi" w:cs="Arial"/>
           <w:sz w:val="24"/>
           <w:szCs w:val="24"/>
+          <w:highlight w:val="green"/>
           <w:lang w:val="es-MX"/>
         </w:rPr>
         <w:t xml:space="preserve"> </w:t>
@@ -1151,6 +1167,7 @@
           <w:rFonts w:asciiTheme="majorHAnsi" w:hAnsiTheme="majorHAnsi" w:cs="Arial"/>
           <w:sz w:val="24"/>
           <w:szCs w:val="24"/>
+          <w:highlight w:val="green"/>
           <w:lang w:val="es-MX"/>
         </w:rPr>
         <w:t xml:space="preserve">se deberá </w:t>
@@ -1160,18 +1177,10 @@
           <w:rFonts w:asciiTheme="majorHAnsi" w:hAnsiTheme="majorHAnsi" w:cs="Arial"/>
           <w:sz w:val="24"/>
           <w:szCs w:val="24"/>
-          <w:lang w:val="es-MX"/>
-        </w:rPr>
-        <w:t>definir que la Doctora María va a trabajar de 8 a</w:t>
-      </w:r>
-      <w:r>
-        <w:rPr>
-          <w:rFonts w:asciiTheme="majorHAnsi" w:hAnsiTheme="majorHAnsi" w:cs="Arial"/>
-          <w:sz w:val="24"/>
-          <w:szCs w:val="24"/>
-          <w:lang w:val="es-MX"/>
-        </w:rPr>
-        <w:t>m a 5 pm con citas de 15 minutos. Los distintos tamaños de citas son 1, 2, 3, 4 o 6 espacios por hora.</w:t>
+          <w:highlight w:val="green"/>
+          <w:lang w:val="es-MX"/>
+        </w:rPr>
+        <w:t>definir que la Doctora María va a trabajar de 8 am a 5 pm con citas de 15 minutos. Los distintos tamaños de citas son 1, 2, 3, 4 o 6 espacios por hora.</w:t>
       </w:r>
     </w:p>
     <w:p>
@@ -1186,6 +1195,7 @@
           <w:rFonts w:asciiTheme="majorHAnsi" w:hAnsiTheme="majorHAnsi" w:cs="Arial"/>
           <w:sz w:val="24"/>
           <w:szCs w:val="24"/>
+          <w:highlight w:val="green"/>
           <w:lang w:val="es-MX"/>
         </w:rPr>
       </w:pPr>
@@ -1203,6 +1213,7 @@
           <w:rFonts w:asciiTheme="majorHAnsi" w:hAnsiTheme="majorHAnsi" w:cs="Arial"/>
           <w:sz w:val="24"/>
           <w:szCs w:val="24"/>
+          <w:highlight w:val="green"/>
           <w:lang w:val="es-MX"/>
         </w:rPr>
         <w:t>Se</w:t>
@@ -1212,6 +1223,7 @@
           <w:rFonts w:asciiTheme="majorHAnsi" w:hAnsiTheme="majorHAnsi" w:cs="Arial"/>
           <w:sz w:val="24"/>
           <w:szCs w:val="24"/>
+          <w:highlight w:val="green"/>
           <w:lang w:val="es-MX"/>
         </w:rPr>
         <w:t xml:space="preserve"> requiere que se puedan agendar citas tanto para pacientes de la clínica como para los que todavía no son pacientes</w:t>
@@ -1221,6 +1233,7 @@
           <w:rFonts w:asciiTheme="majorHAnsi" w:hAnsiTheme="majorHAnsi" w:cs="Arial"/>
           <w:sz w:val="24"/>
           <w:szCs w:val="24"/>
+          <w:highlight w:val="green"/>
           <w:lang w:val="es-MX"/>
         </w:rPr>
         <w:t>, es decir, público en general.</w:t>
@@ -1238,14 +1251,16 @@
           <w:rFonts w:asciiTheme="majorHAnsi" w:hAnsiTheme="majorHAnsi" w:cs="Arial"/>
           <w:sz w:val="24"/>
           <w:szCs w:val="24"/>
-          <w:lang w:val="es-MX"/>
-        </w:rPr>
-      </w:pPr>
-      <w:r>
-        <w:rPr>
-          <w:rFonts w:asciiTheme="majorHAnsi" w:hAnsiTheme="majorHAnsi" w:cs="Arial"/>
-          <w:sz w:val="24"/>
-          <w:szCs w:val="24"/>
+          <w:highlight w:val="green"/>
+          <w:lang w:val="es-MX"/>
+        </w:rPr>
+      </w:pPr>
+      <w:r>
+        <w:rPr>
+          <w:rFonts w:asciiTheme="majorHAnsi" w:hAnsiTheme="majorHAnsi" w:cs="Arial"/>
+          <w:sz w:val="24"/>
+          <w:szCs w:val="24"/>
+          <w:highlight w:val="green"/>
           <w:lang w:val="es-MX"/>
         </w:rPr>
         <w:t>Cada médico y cada especialidad van a contar con una agenda propia.</w:t>
@@ -1263,14 +1278,16 @@
           <w:rFonts w:asciiTheme="majorHAnsi" w:hAnsiTheme="majorHAnsi" w:cs="Arial"/>
           <w:sz w:val="24"/>
           <w:szCs w:val="24"/>
-          <w:lang w:val="es-MX"/>
-        </w:rPr>
-      </w:pPr>
-      <w:r>
-        <w:rPr>
-          <w:rFonts w:asciiTheme="majorHAnsi" w:hAnsiTheme="majorHAnsi" w:cs="Arial"/>
-          <w:sz w:val="24"/>
-          <w:szCs w:val="24"/>
+          <w:highlight w:val="green"/>
+          <w:lang w:val="es-MX"/>
+        </w:rPr>
+      </w:pPr>
+      <w:r>
+        <w:rPr>
+          <w:rFonts w:asciiTheme="majorHAnsi" w:hAnsiTheme="majorHAnsi" w:cs="Arial"/>
+          <w:sz w:val="24"/>
+          <w:szCs w:val="24"/>
+          <w:highlight w:val="green"/>
           <w:lang w:val="es-MX"/>
         </w:rPr>
         <w:t xml:space="preserve">Se solicita que el sistema administre el cambio de estados. Por ejemplo: cuando se cancela una cita el espacio de la agenda debe de quedar libre para programar </w:t>
@@ -1281,6 +1298,7 @@
           <w:rFonts w:asciiTheme="majorHAnsi" w:hAnsiTheme="majorHAnsi" w:cs="Arial"/>
           <w:sz w:val="24"/>
           <w:szCs w:val="24"/>
+          <w:highlight w:val="green"/>
           <w:lang w:val="es-MX"/>
         </w:rPr>
         <w:t>otra</w:t>
@@ -1291,6 +1309,7 @@
           <w:rFonts w:asciiTheme="majorHAnsi" w:hAnsiTheme="majorHAnsi" w:cs="Arial"/>
           <w:sz w:val="24"/>
           <w:szCs w:val="24"/>
+          <w:highlight w:val="green"/>
           <w:lang w:val="es-MX"/>
         </w:rPr>
         <w:t xml:space="preserve"> sin embargo</w:t>
@@ -1300,6 +1319,7 @@
           <w:rFonts w:asciiTheme="majorHAnsi" w:hAnsiTheme="majorHAnsi" w:cs="Arial"/>
           <w:sz w:val="24"/>
           <w:szCs w:val="24"/>
+          <w:highlight w:val="green"/>
           <w:lang w:val="es-MX"/>
         </w:rPr>
         <w:t>,</w:t>
@@ -1309,6 +1329,7 @@
           <w:rFonts w:asciiTheme="majorHAnsi" w:hAnsiTheme="majorHAnsi" w:cs="Arial"/>
           <w:sz w:val="24"/>
           <w:szCs w:val="24"/>
+          <w:highlight w:val="green"/>
           <w:lang w:val="es-MX"/>
         </w:rPr>
         <w:t xml:space="preserve"> la cita que se cancel</w:t>
@@ -1318,6 +1339,7 @@
           <w:rFonts w:asciiTheme="majorHAnsi" w:hAnsiTheme="majorHAnsi" w:cs="Arial"/>
           <w:sz w:val="24"/>
           <w:szCs w:val="24"/>
+          <w:highlight w:val="green"/>
           <w:lang w:val="es-MX"/>
         </w:rPr>
         <w:t>ó</w:t>
@@ -1327,6 +1349,7 @@
           <w:rFonts w:asciiTheme="majorHAnsi" w:hAnsiTheme="majorHAnsi" w:cs="Arial"/>
           <w:sz w:val="24"/>
           <w:szCs w:val="24"/>
+          <w:highlight w:val="green"/>
           <w:lang w:val="es-MX"/>
         </w:rPr>
         <w:t xml:space="preserve"> debe de permanecer para futuras estadísticas.</w:t>
@@ -1344,14 +1367,16 @@
           <w:rFonts w:asciiTheme="majorHAnsi" w:hAnsiTheme="majorHAnsi" w:cs="Arial"/>
           <w:sz w:val="24"/>
           <w:szCs w:val="24"/>
-          <w:lang w:val="es-MX"/>
-        </w:rPr>
-      </w:pPr>
-      <w:r>
-        <w:rPr>
-          <w:rFonts w:asciiTheme="majorHAnsi" w:hAnsiTheme="majorHAnsi" w:cs="Arial"/>
-          <w:sz w:val="24"/>
-          <w:szCs w:val="24"/>
+          <w:highlight w:val="green"/>
+          <w:lang w:val="es-MX"/>
+        </w:rPr>
+      </w:pPr>
+      <w:r>
+        <w:rPr>
+          <w:rFonts w:asciiTheme="majorHAnsi" w:hAnsiTheme="majorHAnsi" w:cs="Arial"/>
+          <w:sz w:val="24"/>
+          <w:szCs w:val="24"/>
+          <w:highlight w:val="green"/>
           <w:lang w:val="es-MX"/>
         </w:rPr>
         <w:t>Las citas deben de contar con la información básica para contactar el paciente, como el correo, teléfono y el motivo de la cita.</w:t>
@@ -1369,14 +1394,18 @@
           <w:rFonts w:asciiTheme="majorHAnsi" w:hAnsiTheme="majorHAnsi" w:cs="Arial"/>
           <w:sz w:val="24"/>
           <w:szCs w:val="24"/>
-          <w:lang w:val="es-MX"/>
-        </w:rPr>
-      </w:pPr>
-      <w:r>
-        <w:rPr>
-          <w:rFonts w:asciiTheme="majorHAnsi" w:hAnsiTheme="majorHAnsi" w:cs="Arial"/>
-          <w:sz w:val="24"/>
-          <w:szCs w:val="24"/>
+          <w:highlight w:val="green"/>
+          <w:lang w:val="es-MX"/>
+        </w:rPr>
+      </w:pPr>
+      <w:bookmarkStart w:id="0" w:name="_GoBack"/>
+      <w:bookmarkEnd w:id="0"/>
+      <w:r>
+        <w:rPr>
+          <w:rFonts w:asciiTheme="majorHAnsi" w:hAnsiTheme="majorHAnsi" w:cs="Arial"/>
+          <w:sz w:val="24"/>
+          <w:szCs w:val="24"/>
+          <w:highlight w:val="green"/>
           <w:lang w:val="es-MX"/>
         </w:rPr>
         <w:t>Se solicita que cada cita asignada se le pueda definir el tamaño, por ejemplo</w:t>
@@ -1386,6 +1415,7 @@
           <w:rFonts w:asciiTheme="majorHAnsi" w:hAnsiTheme="majorHAnsi" w:cs="Arial"/>
           <w:sz w:val="24"/>
           <w:szCs w:val="24"/>
+          <w:highlight w:val="green"/>
           <w:lang w:val="es-MX"/>
         </w:rPr>
         <w:t>:</w:t>
@@ -1395,6 +1425,7 @@
           <w:rFonts w:asciiTheme="majorHAnsi" w:hAnsiTheme="majorHAnsi" w:cs="Arial"/>
           <w:sz w:val="24"/>
           <w:szCs w:val="24"/>
+          <w:highlight w:val="green"/>
           <w:lang w:val="es-MX"/>
         </w:rPr>
         <w:t xml:space="preserve"> uno o dos espacios.</w:t>
@@ -5067,19 +5098,8 @@
           <w:szCs w:val="24"/>
           <w:lang w:val="es-MX"/>
         </w:rPr>
-        <w:t xml:space="preserve">se procederá a la defensa </w:t>
-      </w:r>
-      <w:proofErr w:type="gramStart"/>
-      <w:r>
-        <w:rPr>
-          <w:rFonts w:asciiTheme="majorHAnsi" w:hAnsiTheme="majorHAnsi" w:cs="Arial"/>
-          <w:sz w:val="24"/>
-          <w:szCs w:val="24"/>
-          <w:lang w:val="es-MX"/>
-        </w:rPr>
-        <w:t>del mismo</w:t>
-      </w:r>
-      <w:proofErr w:type="gramEnd"/>
+        <w:t>se procederá a la defensa del mismo</w:t>
+      </w:r>
       <w:r>
         <w:rPr>
           <w:rFonts w:asciiTheme="majorHAnsi" w:hAnsiTheme="majorHAnsi" w:cs="Arial"/>
@@ -8191,27 +8211,7 @@
                 <w:szCs w:val="20"/>
                 <w:lang w:val="es-MX"/>
               </w:rPr>
-              <w:t xml:space="preserve">En caso de que algún día un médico no se pueda presentar, se deberá cancelar todas las citas programadas para ese día </w:t>
-            </w:r>
-            <w:proofErr w:type="gramStart"/>
-            <w:r>
-              <w:rPr>
-                <w:rFonts w:asciiTheme="majorHAnsi" w:hAnsiTheme="majorHAnsi" w:cs="Arial"/>
-                <w:sz w:val="20"/>
-                <w:szCs w:val="20"/>
-                <w:lang w:val="es-MX"/>
-              </w:rPr>
-              <w:t>e</w:t>
-            </w:r>
-            <w:proofErr w:type="gramEnd"/>
-            <w:r>
-              <w:rPr>
-                <w:rFonts w:asciiTheme="majorHAnsi" w:hAnsiTheme="majorHAnsi" w:cs="Arial"/>
-                <w:sz w:val="20"/>
-                <w:szCs w:val="20"/>
-                <w:lang w:val="es-MX"/>
-              </w:rPr>
-              <w:t xml:space="preserve"> enviar un correo a los pacientes notificándolos, mostrándole los posibles espacios que tiene libre el medico en días futuros o bien los espacios libres para ese día de otros médicos.</w:t>
+              <w:t>En caso de que algún día un médico no se pueda presentar, se deberá cancelar todas las citas programadas para ese día e enviar un correo a los pacientes notificándolos, mostrándole los posibles espacios que tiene libre el medico en días futuros o bien los espacios libres para ese día de otros médicos.</w:t>
             </w:r>
           </w:p>
         </w:tc>
@@ -8779,27 +8779,7 @@
                 <w:szCs w:val="20"/>
                 <w:lang w:val="es-MX"/>
               </w:rPr>
-              <w:t xml:space="preserve">Enviar un reporte semestralmente de los pacientes que más comúnmente son atendidos. Por </w:t>
-            </w:r>
-            <w:proofErr w:type="gramStart"/>
-            <w:r>
-              <w:rPr>
-                <w:rFonts w:asciiTheme="majorHAnsi" w:hAnsiTheme="majorHAnsi" w:cs="Arial"/>
-                <w:sz w:val="20"/>
-                <w:szCs w:val="20"/>
-                <w:lang w:val="es-MX"/>
-              </w:rPr>
-              <w:t>ejemplo</w:t>
-            </w:r>
-            <w:proofErr w:type="gramEnd"/>
-            <w:r>
-              <w:rPr>
-                <w:rFonts w:asciiTheme="majorHAnsi" w:hAnsiTheme="majorHAnsi" w:cs="Arial"/>
-                <w:sz w:val="20"/>
-                <w:szCs w:val="20"/>
-                <w:lang w:val="es-MX"/>
-              </w:rPr>
-              <w:t xml:space="preserve"> en los últimos 6 meses Juan Pérez se atendió 12 veces, María Castro 10 veces, etc..</w:t>
+              <w:t>Enviar un reporte semestralmente de los pacientes que más comúnmente son atendidos. Por ejemplo en los últimos 6 meses Juan Pérez se atendió 12 veces, María Castro 10 veces, etc..</w:t>
             </w:r>
           </w:p>
         </w:tc>
@@ -8957,6 +8937,7 @@
                 <w:szCs w:val="20"/>
                 <w:lang w:val="es-MX"/>
               </w:rPr>
+              <w:lastRenderedPageBreak/>
               <w:t xml:space="preserve">Instalación del Servidor y base de datos </w:t>
             </w:r>
             <w:proofErr w:type="spellStart"/>
@@ -9647,7 +9628,7 @@
 </file>
 
 <file path=word/endnotes.xml><?xml version="1.0" encoding="utf-8"?>
-<w:endnotes xmlns:wpc="http://schemas.microsoft.com/office/word/2010/wordprocessingCanvas" xmlns:cx="http://schemas.microsoft.com/office/drawing/2014/chartex" xmlns:cx1="http://schemas.microsoft.com/office/drawing/2015/9/8/chartex" xmlns:cx2="http://schemas.microsoft.com/office/drawing/2015/10/21/chartex" xmlns:cx3="http://schemas.microsoft.com/office/drawing/2016/5/9/chartex" xmlns:cx4="http://schemas.microsoft.com/office/drawing/2016/5/10/chartex" xmlns:cx5="http://schemas.microsoft.com/office/drawing/2016/5/11/chartex" xmlns:cx6="http://schemas.microsoft.com/office/drawing/2016/5/12/chartex" xmlns:cx7="http://schemas.microsoft.com/office/drawing/2016/5/13/chartex" xmlns:cx8="http://schemas.microsoft.com/office/drawing/2016/5/14/chartex" xmlns:mc="http://schemas.openxmlformats.org/markup-compatibility/2006" xmlns:aink="http://schemas.microsoft.com/office/drawing/2016/ink" xmlns:am3d="http://schemas.microsoft.com/office/drawing/2017/model3d" xmlns:o="urn:schemas-microsoft-com:office:office" xmlns:oel="http://schemas.microsoft.com/office/2019/extlst" xmlns:r="http://schemas.openxmlformats.org/officeDocument/2006/relationships" xmlns:m="http://schemas.openxmlformats.org/officeDocument/2006/math" xmlns:v="urn:schemas-microsoft-com:vml" xmlns:wp14="http://schemas.microsoft.com/office/word/2010/wordprocessingDrawing" xmlns:wp="http://schemas.openxmlformats.org/drawingml/2006/wordprocessingDrawing" xmlns:w10="urn:schemas-microsoft-com:office:word" xmlns:w="http://schemas.openxmlformats.org/wordprocessingml/2006/main" xmlns:w14="http://schemas.microsoft.com/office/word/2010/wordml" xmlns:w15="http://schemas.microsoft.com/office/word/2012/wordml" xmlns:w16cex="http://schemas.microsoft.com/office/word/2018/wordml/cex" xmlns:w16cid="http://schemas.microsoft.com/office/word/2016/wordml/cid" xmlns:w16="http://schemas.microsoft.com/office/word/2018/wordml" xmlns:w16sdtdh="http://schemas.microsoft.com/office/word/2020/wordml/sdtdatahash" xmlns:w16se="http://schemas.microsoft.com/office/word/2015/wordml/symex" xmlns:wpg="http://schemas.microsoft.com/office/word/2010/wordprocessingGroup" xmlns:wpi="http://schemas.microsoft.com/office/word/2010/wordprocessingInk" xmlns:wne="http://schemas.microsoft.com/office/word/2006/wordml" xmlns:wps="http://schemas.microsoft.com/office/word/2010/wordprocessingShape" mc:Ignorable="w14 w15 w16se w16cid w16 w16cex w16sdtdh wp14">
+<w:endnotes xmlns:wpc="http://schemas.microsoft.com/office/word/2010/wordprocessingCanvas" xmlns:cx="http://schemas.microsoft.com/office/drawing/2014/chartex" xmlns:mc="http://schemas.openxmlformats.org/markup-compatibility/2006" xmlns:o="urn:schemas-microsoft-com:office:office" xmlns:r="http://schemas.openxmlformats.org/officeDocument/2006/relationships" xmlns:m="http://schemas.openxmlformats.org/officeDocument/2006/math" xmlns:v="urn:schemas-microsoft-com:vml" xmlns:wp14="http://schemas.microsoft.com/office/word/2010/wordprocessingDrawing" xmlns:wp="http://schemas.openxmlformats.org/drawingml/2006/wordprocessingDrawing" xmlns:w10="urn:schemas-microsoft-com:office:word" xmlns:w="http://schemas.openxmlformats.org/wordprocessingml/2006/main" xmlns:w14="http://schemas.microsoft.com/office/word/2010/wordml" xmlns:w15="http://schemas.microsoft.com/office/word/2012/wordml" xmlns:w16se="http://schemas.microsoft.com/office/word/2015/wordml/symex" xmlns:wpg="http://schemas.microsoft.com/office/word/2010/wordprocessingGroup" xmlns:wpi="http://schemas.microsoft.com/office/word/2010/wordprocessingInk" xmlns:wne="http://schemas.microsoft.com/office/word/2006/wordml" xmlns:wps="http://schemas.microsoft.com/office/word/2010/wordprocessingShape" mc:Ignorable="w14 w15 w16se wp14">
   <w:endnote w:type="separator" w:id="-1">
     <w:p>
       <w:pPr>
@@ -9672,7 +9653,7 @@
 </file>
 
 <file path=word/footnotes.xml><?xml version="1.0" encoding="utf-8"?>
-<w:footnotes xmlns:wpc="http://schemas.microsoft.com/office/word/2010/wordprocessingCanvas" xmlns:cx="http://schemas.microsoft.com/office/drawing/2014/chartex" xmlns:cx1="http://schemas.microsoft.com/office/drawing/2015/9/8/chartex" xmlns:cx2="http://schemas.microsoft.com/office/drawing/2015/10/21/chartex" xmlns:cx3="http://schemas.microsoft.com/office/drawing/2016/5/9/chartex" xmlns:cx4="http://schemas.microsoft.com/office/drawing/2016/5/10/chartex" xmlns:cx5="http://schemas.microsoft.com/office/drawing/2016/5/11/chartex" xmlns:cx6="http://schemas.microsoft.com/office/drawing/2016/5/12/chartex" xmlns:cx7="http://schemas.microsoft.com/office/drawing/2016/5/13/chartex" xmlns:cx8="http://schemas.microsoft.com/office/drawing/2016/5/14/chartex" xmlns:mc="http://schemas.openxmlformats.org/markup-compatibility/2006" xmlns:aink="http://schemas.microsoft.com/office/drawing/2016/ink" xmlns:am3d="http://schemas.microsoft.com/office/drawing/2017/model3d" xmlns:o="urn:schemas-microsoft-com:office:office" xmlns:oel="http://schemas.microsoft.com/office/2019/extlst" xmlns:r="http://schemas.openxmlformats.org/officeDocument/2006/relationships" xmlns:m="http://schemas.openxmlformats.org/officeDocument/2006/math" xmlns:v="urn:schemas-microsoft-com:vml" xmlns:wp14="http://schemas.microsoft.com/office/word/2010/wordprocessingDrawing" xmlns:wp="http://schemas.openxmlformats.org/drawingml/2006/wordprocessingDrawing" xmlns:w10="urn:schemas-microsoft-com:office:word" xmlns:w="http://schemas.openxmlformats.org/wordprocessingml/2006/main" xmlns:w14="http://schemas.microsoft.com/office/word/2010/wordml" xmlns:w15="http://schemas.microsoft.com/office/word/2012/wordml" xmlns:w16cex="http://schemas.microsoft.com/office/word/2018/wordml/cex" xmlns:w16cid="http://schemas.microsoft.com/office/word/2016/wordml/cid" xmlns:w16="http://schemas.microsoft.com/office/word/2018/wordml" xmlns:w16sdtdh="http://schemas.microsoft.com/office/word/2020/wordml/sdtdatahash" xmlns:w16se="http://schemas.microsoft.com/office/word/2015/wordml/symex" xmlns:wpg="http://schemas.microsoft.com/office/word/2010/wordprocessingGroup" xmlns:wpi="http://schemas.microsoft.com/office/word/2010/wordprocessingInk" xmlns:wne="http://schemas.microsoft.com/office/word/2006/wordml" xmlns:wps="http://schemas.microsoft.com/office/word/2010/wordprocessingShape" mc:Ignorable="w14 w15 w16se w16cid w16 w16cex w16sdtdh wp14">
+<w:footnotes xmlns:wpc="http://schemas.microsoft.com/office/word/2010/wordprocessingCanvas" xmlns:cx="http://schemas.microsoft.com/office/drawing/2014/chartex" xmlns:mc="http://schemas.openxmlformats.org/markup-compatibility/2006" xmlns:o="urn:schemas-microsoft-com:office:office" xmlns:r="http://schemas.openxmlformats.org/officeDocument/2006/relationships" xmlns:m="http://schemas.openxmlformats.org/officeDocument/2006/math" xmlns:v="urn:schemas-microsoft-com:vml" xmlns:wp14="http://schemas.microsoft.com/office/word/2010/wordprocessingDrawing" xmlns:wp="http://schemas.openxmlformats.org/drawingml/2006/wordprocessingDrawing" xmlns:w10="urn:schemas-microsoft-com:office:word" xmlns:w="http://schemas.openxmlformats.org/wordprocessingml/2006/main" xmlns:w14="http://schemas.microsoft.com/office/word/2010/wordml" xmlns:w15="http://schemas.microsoft.com/office/word/2012/wordml" xmlns:w16se="http://schemas.microsoft.com/office/word/2015/wordml/symex" xmlns:wpg="http://schemas.microsoft.com/office/word/2010/wordprocessingGroup" xmlns:wpi="http://schemas.microsoft.com/office/word/2010/wordprocessingInk" xmlns:wne="http://schemas.microsoft.com/office/word/2006/wordml" xmlns:wps="http://schemas.microsoft.com/office/word/2010/wordprocessingShape" mc:Ignorable="w14 w15 w16se wp14">
   <w:footnote w:type="separator" w:id="-1">
     <w:p>
       <w:pPr>
@@ -9697,7 +9678,7 @@
 </file>
 
 <file path=word/header1.xml><?xml version="1.0" encoding="utf-8"?>
-<w:hdr xmlns:wpc="http://schemas.microsoft.com/office/word/2010/wordprocessingCanvas" xmlns:cx="http://schemas.microsoft.com/office/drawing/2014/chartex" xmlns:cx1="http://schemas.microsoft.com/office/drawing/2015/9/8/chartex" xmlns:cx2="http://schemas.microsoft.com/office/drawing/2015/10/21/chartex" xmlns:cx3="http://schemas.microsoft.com/office/drawing/2016/5/9/chartex" xmlns:cx4="http://schemas.microsoft.com/office/drawing/2016/5/10/chartex" xmlns:cx5="http://schemas.microsoft.com/office/drawing/2016/5/11/chartex" xmlns:cx6="http://schemas.microsoft.com/office/drawing/2016/5/12/chartex" xmlns:cx7="http://schemas.microsoft.com/office/drawing/2016/5/13/chartex" xmlns:cx8="http://schemas.microsoft.com/office/drawing/2016/5/14/chartex" xmlns:mc="http://schemas.openxmlformats.org/markup-compatibility/2006" xmlns:aink="http://schemas.microsoft.com/office/drawing/2016/ink" xmlns:am3d="http://schemas.microsoft.com/office/drawing/2017/model3d" xmlns:o="urn:schemas-microsoft-com:office:office" xmlns:oel="http://schemas.microsoft.com/office/2019/extlst" xmlns:r="http://schemas.openxmlformats.org/officeDocument/2006/relationships" xmlns:m="http://schemas.openxmlformats.org/officeDocument/2006/math" xmlns:v="urn:schemas-microsoft-com:vml" xmlns:wp14="http://schemas.microsoft.com/office/word/2010/wordprocessingDrawing" xmlns:wp="http://schemas.openxmlformats.org/drawingml/2006/wordprocessingDrawing" xmlns:w10="urn:schemas-microsoft-com:office:word" xmlns:w="http://schemas.openxmlformats.org/wordprocessingml/2006/main" xmlns:w14="http://schemas.microsoft.com/office/word/2010/wordml" xmlns:w15="http://schemas.microsoft.com/office/word/2012/wordml" xmlns:w16cex="http://schemas.microsoft.com/office/word/2018/wordml/cex" xmlns:w16cid="http://schemas.microsoft.com/office/word/2016/wordml/cid" xmlns:w16="http://schemas.microsoft.com/office/word/2018/wordml" xmlns:w16sdtdh="http://schemas.microsoft.com/office/word/2020/wordml/sdtdatahash" xmlns:w16se="http://schemas.microsoft.com/office/word/2015/wordml/symex" xmlns:wpg="http://schemas.microsoft.com/office/word/2010/wordprocessingGroup" xmlns:wpi="http://schemas.microsoft.com/office/word/2010/wordprocessingInk" xmlns:wne="http://schemas.microsoft.com/office/word/2006/wordml" xmlns:wps="http://schemas.microsoft.com/office/word/2010/wordprocessingShape" mc:Ignorable="w14 w15 w16se w16cid w16 w16cex w16sdtdh wp14">
+<w:hdr xmlns:wpc="http://schemas.microsoft.com/office/word/2010/wordprocessingCanvas" xmlns:cx="http://schemas.microsoft.com/office/drawing/2014/chartex" xmlns:mc="http://schemas.openxmlformats.org/markup-compatibility/2006" xmlns:o="urn:schemas-microsoft-com:office:office" xmlns:r="http://schemas.openxmlformats.org/officeDocument/2006/relationships" xmlns:m="http://schemas.openxmlformats.org/officeDocument/2006/math" xmlns:v="urn:schemas-microsoft-com:vml" xmlns:wp14="http://schemas.microsoft.com/office/word/2010/wordprocessingDrawing" xmlns:wp="http://schemas.openxmlformats.org/drawingml/2006/wordprocessingDrawing" xmlns:w10="urn:schemas-microsoft-com:office:word" xmlns:w="http://schemas.openxmlformats.org/wordprocessingml/2006/main" xmlns:w14="http://schemas.microsoft.com/office/word/2010/wordml" xmlns:w15="http://schemas.microsoft.com/office/word/2012/wordml" xmlns:w16se="http://schemas.microsoft.com/office/word/2015/wordml/symex" xmlns:wpg="http://schemas.microsoft.com/office/word/2010/wordprocessingGroup" xmlns:wpi="http://schemas.microsoft.com/office/word/2010/wordprocessingInk" xmlns:wne="http://schemas.microsoft.com/office/word/2006/wordml" xmlns:wps="http://schemas.microsoft.com/office/word/2010/wordprocessingShape" mc:Ignorable="w14 w15 w16se wp14">
   <w:p>
     <w:pPr>
       <w:pStyle w:val="Encabezado"/>
@@ -9705,7 +9686,7 @@
     <w:r>
       <w:rPr>
         <w:noProof/>
-        <w:lang w:eastAsia="es-CR"/>
+        <w:lang w:val="en-US"/>
       </w:rPr>
       <w:drawing>
         <wp:anchor distT="0" distB="0" distL="114300" distR="114300" simplePos="0" relativeHeight="251659264" behindDoc="0" locked="0" layoutInCell="1" allowOverlap="1" wp14:anchorId="322F78D8" wp14:editId="623BB2DC">
@@ -9775,7 +9756,7 @@
 </file>
 
 <file path=word/numbering.xml><?xml version="1.0" encoding="utf-8"?>
-<w:numbering xmlns:wpc="http://schemas.microsoft.com/office/word/2010/wordprocessingCanvas" xmlns:cx="http://schemas.microsoft.com/office/drawing/2014/chartex" xmlns:cx1="http://schemas.microsoft.com/office/drawing/2015/9/8/chartex" xmlns:cx2="http://schemas.microsoft.com/office/drawing/2015/10/21/chartex" xmlns:cx3="http://schemas.microsoft.com/office/drawing/2016/5/9/chartex" xmlns:cx4="http://schemas.microsoft.com/office/drawing/2016/5/10/chartex" xmlns:cx5="http://schemas.microsoft.com/office/drawing/2016/5/11/chartex" xmlns:cx6="http://schemas.microsoft.com/office/drawing/2016/5/12/chartex" xmlns:cx7="http://schemas.microsoft.com/office/drawing/2016/5/13/chartex" xmlns:cx8="http://schemas.microsoft.com/office/drawing/2016/5/14/chartex" xmlns:mc="http://schemas.openxmlformats.org/markup-compatibility/2006" xmlns:aink="http://schemas.microsoft.com/office/drawing/2016/ink" xmlns:am3d="http://schemas.microsoft.com/office/drawing/2017/model3d" xmlns:o="urn:schemas-microsoft-com:office:office" xmlns:oel="http://schemas.microsoft.com/office/2019/extlst" xmlns:r="http://schemas.openxmlformats.org/officeDocument/2006/relationships" xmlns:m="http://schemas.openxmlformats.org/officeDocument/2006/math" xmlns:v="urn:schemas-microsoft-com:vml" xmlns:wp14="http://schemas.microsoft.com/office/word/2010/wordprocessingDrawing" xmlns:wp="http://schemas.openxmlformats.org/drawingml/2006/wordprocessingDrawing" xmlns:w10="urn:schemas-microsoft-com:office:word" xmlns:w="http://schemas.openxmlformats.org/wordprocessingml/2006/main" xmlns:w14="http://schemas.microsoft.com/office/word/2010/wordml" xmlns:w15="http://schemas.microsoft.com/office/word/2012/wordml" xmlns:w16cex="http://schemas.microsoft.com/office/word/2018/wordml/cex" xmlns:w16cid="http://schemas.microsoft.com/office/word/2016/wordml/cid" xmlns:w16="http://schemas.microsoft.com/office/word/2018/wordml" xmlns:w16sdtdh="http://schemas.microsoft.com/office/word/2020/wordml/sdtdatahash" xmlns:w16se="http://schemas.microsoft.com/office/word/2015/wordml/symex" xmlns:wpg="http://schemas.microsoft.com/office/word/2010/wordprocessingGroup" xmlns:wpi="http://schemas.microsoft.com/office/word/2010/wordprocessingInk" xmlns:wne="http://schemas.microsoft.com/office/word/2006/wordml" xmlns:wps="http://schemas.microsoft.com/office/word/2010/wordprocessingShape" mc:Ignorable="w14 w15 w16se w16cid w16 w16cex w16sdtdh wp14">
+<w:numbering xmlns:wpc="http://schemas.microsoft.com/office/word/2010/wordprocessingCanvas" xmlns:cx="http://schemas.microsoft.com/office/drawing/2014/chartex" xmlns:mc="http://schemas.openxmlformats.org/markup-compatibility/2006" xmlns:o="urn:schemas-microsoft-com:office:office" xmlns:r="http://schemas.openxmlformats.org/officeDocument/2006/relationships" xmlns:m="http://schemas.openxmlformats.org/officeDocument/2006/math" xmlns:v="urn:schemas-microsoft-com:vml" xmlns:wp14="http://schemas.microsoft.com/office/word/2010/wordprocessingDrawing" xmlns:wp="http://schemas.openxmlformats.org/drawingml/2006/wordprocessingDrawing" xmlns:w10="urn:schemas-microsoft-com:office:word" xmlns:w="http://schemas.openxmlformats.org/wordprocessingml/2006/main" xmlns:w14="http://schemas.microsoft.com/office/word/2010/wordml" xmlns:w15="http://schemas.microsoft.com/office/word/2012/wordml" xmlns:w16se="http://schemas.microsoft.com/office/word/2015/wordml/symex" xmlns:wpg="http://schemas.microsoft.com/office/word/2010/wordprocessingGroup" xmlns:wpi="http://schemas.microsoft.com/office/word/2010/wordprocessingInk" xmlns:wne="http://schemas.microsoft.com/office/word/2006/wordml" xmlns:wps="http://schemas.microsoft.com/office/word/2010/wordprocessingShape" mc:Ignorable="w14 w15 w16se wp14">
   <w:abstractNum w:abstractNumId="0" w15:restartNumberingAfterBreak="0">
     <w:nsid w:val="1CC60F4C"/>
     <w:multiLevelType w:val="hybridMultilevel"/>
@@ -11196,50 +11177,50 @@
       </w:rPr>
     </w:lvl>
   </w:abstractNum>
-  <w:num w:numId="1" w16cid:durableId="2135171482">
+  <w:num w:numId="1">
     <w:abstractNumId w:val="1"/>
   </w:num>
-  <w:num w:numId="2" w16cid:durableId="1629358832">
+  <w:num w:numId="2">
     <w:abstractNumId w:val="10"/>
   </w:num>
-  <w:num w:numId="3" w16cid:durableId="960843175">
+  <w:num w:numId="3">
     <w:abstractNumId w:val="12"/>
   </w:num>
-  <w:num w:numId="4" w16cid:durableId="1067413346">
+  <w:num w:numId="4">
     <w:abstractNumId w:val="11"/>
   </w:num>
-  <w:num w:numId="5" w16cid:durableId="1557745024">
+  <w:num w:numId="5">
     <w:abstractNumId w:val="0"/>
   </w:num>
-  <w:num w:numId="6" w16cid:durableId="688408007">
+  <w:num w:numId="6">
     <w:abstractNumId w:val="5"/>
   </w:num>
-  <w:num w:numId="7" w16cid:durableId="539172077">
+  <w:num w:numId="7">
     <w:abstractNumId w:val="3"/>
   </w:num>
-  <w:num w:numId="8" w16cid:durableId="15280526">
+  <w:num w:numId="8">
     <w:abstractNumId w:val="8"/>
   </w:num>
-  <w:num w:numId="9" w16cid:durableId="716051700">
+  <w:num w:numId="9">
     <w:abstractNumId w:val="6"/>
   </w:num>
-  <w:num w:numId="10" w16cid:durableId="563108788">
+  <w:num w:numId="10">
     <w:abstractNumId w:val="9"/>
   </w:num>
-  <w:num w:numId="11" w16cid:durableId="2116898699">
+  <w:num w:numId="11">
     <w:abstractNumId w:val="4"/>
   </w:num>
-  <w:num w:numId="12" w16cid:durableId="1500735602">
+  <w:num w:numId="12">
     <w:abstractNumId w:val="7"/>
   </w:num>
-  <w:num w:numId="13" w16cid:durableId="1891304980">
+  <w:num w:numId="13">
     <w:abstractNumId w:val="2"/>
   </w:num>
 </w:numbering>
 </file>
 
 <file path=word/styles.xml><?xml version="1.0" encoding="utf-8"?>
-<w:styles xmlns:mc="http://schemas.openxmlformats.org/markup-compatibility/2006" xmlns:r="http://schemas.openxmlformats.org/officeDocument/2006/relationships" xmlns:w="http://schemas.openxmlformats.org/wordprocessingml/2006/main" xmlns:w14="http://schemas.microsoft.com/office/word/2010/wordml" xmlns:w15="http://schemas.microsoft.com/office/word/2012/wordml" xmlns:w16cex="http://schemas.microsoft.com/office/word/2018/wordml/cex" xmlns:w16cid="http://schemas.microsoft.com/office/word/2016/wordml/cid" xmlns:w16="http://schemas.microsoft.com/office/word/2018/wordml" xmlns:w16sdtdh="http://schemas.microsoft.com/office/word/2020/wordml/sdtdatahash" xmlns:w16se="http://schemas.microsoft.com/office/word/2015/wordml/symex" mc:Ignorable="w14 w15 w16se w16cid w16 w16cex w16sdtdh">
+<w:styles xmlns:mc="http://schemas.openxmlformats.org/markup-compatibility/2006" xmlns:r="http://schemas.openxmlformats.org/officeDocument/2006/relationships" xmlns:w="http://schemas.openxmlformats.org/wordprocessingml/2006/main" xmlns:w14="http://schemas.microsoft.com/office/word/2010/wordml" xmlns:w15="http://schemas.microsoft.com/office/word/2012/wordml" xmlns:w16se="http://schemas.microsoft.com/office/word/2015/wordml/symex" mc:Ignorable="w14 w15 w16se">
   <w:docDefaults>
     <w:rPrDefault>
       <w:rPr>
@@ -11255,7 +11236,7 @@
       </w:pPr>
     </w:pPrDefault>
   </w:docDefaults>
-  <w:latentStyles w:defLockedState="0" w:defUIPriority="99" w:defSemiHidden="0" w:defUnhideWhenUsed="0" w:defQFormat="0" w:count="376">
+  <w:latentStyles w:defLockedState="0" w:defUIPriority="99" w:defSemiHidden="0" w:defUnhideWhenUsed="0" w:defQFormat="0" w:count="371">
     <w:lsdException w:name="Normal" w:uiPriority="0" w:qFormat="1"/>
     <w:lsdException w:name="heading 1" w:uiPriority="9" w:qFormat="1"/>
     <w:lsdException w:name="heading 2" w:semiHidden="1" w:uiPriority="9" w:unhideWhenUsed="1" w:qFormat="1"/>
@@ -11627,11 +11608,6 @@
     <w:lsdException w:name="List Table 5 Dark Accent 6" w:uiPriority="50"/>
     <w:lsdException w:name="List Table 6 Colorful Accent 6" w:uiPriority="51"/>
     <w:lsdException w:name="List Table 7 Colorful Accent 6" w:uiPriority="52"/>
-    <w:lsdException w:name="Mention" w:semiHidden="1" w:unhideWhenUsed="1"/>
-    <w:lsdException w:name="Smart Hyperlink" w:semiHidden="1" w:unhideWhenUsed="1"/>
-    <w:lsdException w:name="Hashtag" w:semiHidden="1" w:unhideWhenUsed="1"/>
-    <w:lsdException w:name="Unresolved Mention" w:semiHidden="1" w:unhideWhenUsed="1"/>
-    <w:lsdException w:name="Smart Link" w:semiHidden="1" w:unhideWhenUsed="1"/>
   </w:latentStyles>
   <w:style w:type="paragraph" w:default="1" w:styleId="Normal">
     <w:name w:val="Normal"/>
@@ -12435,7 +12411,7 @@
 </file>
 
 <file path=customXml/itemProps1.xml><?xml version="1.0" encoding="utf-8"?>
-<ds:datastoreItem xmlns:ds="http://schemas.openxmlformats.org/officeDocument/2006/customXml" ds:itemID="{26F08D41-80D8-40A5-9864-5B605D90E353}">
+<ds:datastoreItem xmlns:ds="http://schemas.openxmlformats.org/officeDocument/2006/customXml" ds:itemID="{B76C1809-1EB4-4139-B2B8-2EB0F8A5B6B5}">
   <ds:schemaRefs>
     <ds:schemaRef ds:uri="http://schemas.openxmlformats.org/officeDocument/2006/bibliography"/>
   </ds:schemaRefs>

</xml_diff>

<commit_message>
Fin del proyecto avance 1
</commit_message>
<xml_diff>
--- a/Enunciado Proyecto.docx
+++ b/Enunciado Proyecto.docx
@@ -834,16 +834,16 @@
           <w:rFonts w:asciiTheme="majorHAnsi" w:hAnsiTheme="majorHAnsi" w:cs="Arial"/>
           <w:sz w:val="24"/>
           <w:szCs w:val="24"/>
-          <w:highlight w:val="yellow"/>
-          <w:lang w:val="es-MX"/>
-        </w:rPr>
-      </w:pPr>
-      <w:r>
-        <w:rPr>
-          <w:rFonts w:asciiTheme="majorHAnsi" w:hAnsiTheme="majorHAnsi" w:cs="Arial"/>
-          <w:sz w:val="24"/>
-          <w:szCs w:val="24"/>
-          <w:highlight w:val="yellow"/>
+          <w:highlight w:val="green"/>
+          <w:lang w:val="es-MX"/>
+        </w:rPr>
+      </w:pPr>
+      <w:r>
+        <w:rPr>
+          <w:rFonts w:asciiTheme="majorHAnsi" w:hAnsiTheme="majorHAnsi" w:cs="Arial"/>
+          <w:sz w:val="24"/>
+          <w:szCs w:val="24"/>
+          <w:highlight w:val="green"/>
           <w:lang w:val="es-MX"/>
         </w:rPr>
         <w:t>Se solicita que la aplicación sea multiusuario.</w:t>
@@ -932,7 +932,29 @@
           <w:highlight w:val="green"/>
           <w:lang w:val="es-MX"/>
         </w:rPr>
-        <w:t>por ejemplo los médicos que trabajan en cada clínica son diferentes así como sus pacientes, sin embargo existe información que es igual para las distintas clínicas por ejemplo las enfermedades, analizar por separado cada concepto.</w:t>
+        <w:t xml:space="preserve">por ejemplo los médicos que trabajan en cada clínica son diferentes así como sus pacientes, sin embargo existe información que es igual para las distintas clínicas por ejemplo las </w:t>
+      </w:r>
+      <w:r>
+        <w:rPr>
+          <w:rFonts w:asciiTheme="majorHAnsi" w:hAnsiTheme="majorHAnsi" w:cs="Arial"/>
+          <w:color w:val="0070C0"/>
+          <w:sz w:val="24"/>
+          <w:szCs w:val="24"/>
+          <w:highlight w:val="green"/>
+          <w:lang w:val="es-MX"/>
+        </w:rPr>
+        <w:t>enfermedades</w:t>
+      </w:r>
+      <w:r>
+        <w:rPr>
+          <w:rFonts w:asciiTheme="majorHAnsi" w:hAnsiTheme="majorHAnsi" w:cs="Arial"/>
+          <w:color w:val="0070C0"/>
+          <w:sz w:val="24"/>
+          <w:szCs w:val="24"/>
+          <w:highlight w:val="green"/>
+          <w:lang w:val="es-MX"/>
+        </w:rPr>
+        <w:t>, analizar por separado cada concepto.</w:t>
       </w:r>
     </w:p>
     <w:p>
@@ -1658,8 +1680,6 @@
         </w:rPr>
         <w:t>compañeros sexuales.</w:t>
       </w:r>
-      <w:bookmarkStart w:id="0" w:name="_GoBack"/>
-      <w:bookmarkEnd w:id="0"/>
     </w:p>
     <w:p>
       <w:pPr>
@@ -1747,14 +1767,16 @@
           <w:rFonts w:asciiTheme="majorHAnsi" w:hAnsiTheme="majorHAnsi" w:cs="Arial"/>
           <w:sz w:val="24"/>
           <w:szCs w:val="24"/>
-          <w:lang w:val="es-MX"/>
-        </w:rPr>
-      </w:pPr>
-      <w:r>
-        <w:rPr>
-          <w:rFonts w:asciiTheme="majorHAnsi" w:hAnsiTheme="majorHAnsi" w:cs="Arial"/>
-          <w:sz w:val="24"/>
-          <w:szCs w:val="24"/>
+          <w:highlight w:val="green"/>
+          <w:lang w:val="es-MX"/>
+        </w:rPr>
+      </w:pPr>
+      <w:r>
+        <w:rPr>
+          <w:rFonts w:asciiTheme="majorHAnsi" w:hAnsiTheme="majorHAnsi" w:cs="Arial"/>
+          <w:sz w:val="24"/>
+          <w:szCs w:val="24"/>
+          <w:highlight w:val="green"/>
           <w:lang w:val="es-MX"/>
         </w:rPr>
         <w:t>El expediente debe de tener una sección de Antecedentes Heredo Familiares, con la enfermedad y el parentesco</w:t>
@@ -1764,6 +1786,7 @@
           <w:rFonts w:asciiTheme="majorHAnsi" w:hAnsiTheme="majorHAnsi" w:cs="Arial"/>
           <w:sz w:val="24"/>
           <w:szCs w:val="24"/>
+          <w:highlight w:val="green"/>
           <w:lang w:val="es-MX"/>
         </w:rPr>
         <w:t xml:space="preserve"> correspondiente</w:t>
@@ -1773,6 +1796,7 @@
           <w:rFonts w:asciiTheme="majorHAnsi" w:hAnsiTheme="majorHAnsi" w:cs="Arial"/>
           <w:sz w:val="24"/>
           <w:szCs w:val="24"/>
+          <w:highlight w:val="green"/>
           <w:lang w:val="es-MX"/>
         </w:rPr>
         <w:t>.</w:t>
@@ -1790,14 +1814,16 @@
           <w:rFonts w:asciiTheme="majorHAnsi" w:hAnsiTheme="majorHAnsi" w:cs="Arial"/>
           <w:sz w:val="24"/>
           <w:szCs w:val="24"/>
-          <w:lang w:val="es-MX"/>
-        </w:rPr>
-      </w:pPr>
-      <w:r>
-        <w:rPr>
-          <w:rFonts w:asciiTheme="majorHAnsi" w:hAnsiTheme="majorHAnsi" w:cs="Arial"/>
-          <w:sz w:val="24"/>
-          <w:szCs w:val="24"/>
+          <w:highlight w:val="green"/>
+          <w:lang w:val="es-MX"/>
+        </w:rPr>
+      </w:pPr>
+      <w:r>
+        <w:rPr>
+          <w:rFonts w:asciiTheme="majorHAnsi" w:hAnsiTheme="majorHAnsi" w:cs="Arial"/>
+          <w:sz w:val="24"/>
+          <w:szCs w:val="24"/>
+          <w:highlight w:val="green"/>
           <w:lang w:val="es-MX"/>
         </w:rPr>
         <w:lastRenderedPageBreak/>
@@ -1808,6 +1834,7 @@
           <w:rFonts w:asciiTheme="majorHAnsi" w:hAnsiTheme="majorHAnsi" w:cs="Arial"/>
           <w:sz w:val="24"/>
           <w:szCs w:val="24"/>
+          <w:highlight w:val="green"/>
           <w:lang w:val="es-MX"/>
         </w:rPr>
         <w:t xml:space="preserve"> o citología</w:t>
@@ -1817,6 +1844,7 @@
           <w:rFonts w:asciiTheme="majorHAnsi" w:hAnsiTheme="majorHAnsi" w:cs="Arial"/>
           <w:sz w:val="24"/>
           <w:szCs w:val="24"/>
+          <w:highlight w:val="green"/>
           <w:lang w:val="es-MX"/>
         </w:rPr>
         <w:t>.</w:t>
@@ -1834,14 +1862,16 @@
           <w:rFonts w:asciiTheme="majorHAnsi" w:hAnsiTheme="majorHAnsi" w:cs="Arial"/>
           <w:sz w:val="24"/>
           <w:szCs w:val="24"/>
-          <w:lang w:val="es-MX"/>
-        </w:rPr>
-      </w:pPr>
-      <w:r>
-        <w:rPr>
-          <w:rFonts w:asciiTheme="majorHAnsi" w:hAnsiTheme="majorHAnsi" w:cs="Arial"/>
-          <w:sz w:val="24"/>
-          <w:szCs w:val="24"/>
+          <w:highlight w:val="green"/>
+          <w:lang w:val="es-MX"/>
+        </w:rPr>
+      </w:pPr>
+      <w:r>
+        <w:rPr>
+          <w:rFonts w:asciiTheme="majorHAnsi" w:hAnsiTheme="majorHAnsi" w:cs="Arial"/>
+          <w:sz w:val="24"/>
+          <w:szCs w:val="24"/>
+          <w:highlight w:val="green"/>
           <w:lang w:val="es-MX"/>
         </w:rPr>
         <w:t>Se solicita que el sistema le brinde la posibilidad de incluir por parte del departamento de enfermería los exámenes que realice la enfermera, como son: presión, frecuencia car</w:t>
@@ -1851,6 +1881,7 @@
           <w:rFonts w:asciiTheme="majorHAnsi" w:hAnsiTheme="majorHAnsi" w:cs="Arial"/>
           <w:sz w:val="24"/>
           <w:szCs w:val="24"/>
+          <w:highlight w:val="green"/>
           <w:lang w:val="es-MX"/>
         </w:rPr>
         <w:t>diaca, peso, talla, temperatura, estos datos se deben de incluir en cada consulta realizada.</w:t>
@@ -1860,6 +1891,7 @@
           <w:rFonts w:asciiTheme="majorHAnsi" w:hAnsiTheme="majorHAnsi" w:cs="Arial"/>
           <w:sz w:val="24"/>
           <w:szCs w:val="24"/>
+          <w:highlight w:val="green"/>
           <w:lang w:val="es-MX"/>
         </w:rPr>
         <w:t xml:space="preserve"> </w:t>
@@ -1869,6 +1901,7 @@
           <w:rFonts w:asciiTheme="majorHAnsi" w:hAnsiTheme="majorHAnsi" w:cs="Arial"/>
           <w:sz w:val="24"/>
           <w:szCs w:val="24"/>
+          <w:highlight w:val="green"/>
           <w:lang w:val="es-MX"/>
         </w:rPr>
         <w:t>Ya que son tomados al momento de presentarse el paciente a una cita médica.</w:t>
@@ -1886,14 +1919,16 @@
           <w:rFonts w:asciiTheme="majorHAnsi" w:hAnsiTheme="majorHAnsi" w:cs="Arial"/>
           <w:sz w:val="24"/>
           <w:szCs w:val="24"/>
-          <w:lang w:val="es-MX"/>
-        </w:rPr>
-      </w:pPr>
-      <w:r>
-        <w:rPr>
-          <w:rFonts w:asciiTheme="majorHAnsi" w:hAnsiTheme="majorHAnsi" w:cs="Arial"/>
-          <w:sz w:val="24"/>
-          <w:szCs w:val="24"/>
+          <w:highlight w:val="green"/>
+          <w:lang w:val="es-MX"/>
+        </w:rPr>
+      </w:pPr>
+      <w:r>
+        <w:rPr>
+          <w:rFonts w:asciiTheme="majorHAnsi" w:hAnsiTheme="majorHAnsi" w:cs="Arial"/>
+          <w:sz w:val="24"/>
+          <w:szCs w:val="24"/>
+          <w:highlight w:val="green"/>
           <w:lang w:val="es-MX"/>
         </w:rPr>
         <w:t>Se requiere que el sistema por medio de la edad, peso y altura brinde el índice de masa corporal.</w:t>
@@ -1911,14 +1946,16 @@
           <w:rFonts w:asciiTheme="majorHAnsi" w:hAnsiTheme="majorHAnsi" w:cs="Arial"/>
           <w:sz w:val="24"/>
           <w:szCs w:val="24"/>
-          <w:lang w:val="es-MX"/>
-        </w:rPr>
-      </w:pPr>
-      <w:r>
-        <w:rPr>
-          <w:rFonts w:asciiTheme="majorHAnsi" w:hAnsiTheme="majorHAnsi" w:cs="Arial"/>
-          <w:sz w:val="24"/>
-          <w:szCs w:val="24"/>
+          <w:highlight w:val="green"/>
+          <w:lang w:val="es-MX"/>
+        </w:rPr>
+      </w:pPr>
+      <w:r>
+        <w:rPr>
+          <w:rFonts w:asciiTheme="majorHAnsi" w:hAnsiTheme="majorHAnsi" w:cs="Arial"/>
+          <w:sz w:val="24"/>
+          <w:szCs w:val="24"/>
+          <w:highlight w:val="green"/>
           <w:lang w:val="es-MX"/>
         </w:rPr>
         <w:t>Se solicita que el módulo de expediente clínico cuente con una sección de anotaciones especiales para el departamento de enfermería.</w:t>
@@ -1936,14 +1973,16 @@
           <w:rFonts w:asciiTheme="majorHAnsi" w:hAnsiTheme="majorHAnsi" w:cs="Arial"/>
           <w:sz w:val="24"/>
           <w:szCs w:val="24"/>
-          <w:lang w:val="es-MX"/>
-        </w:rPr>
-      </w:pPr>
-      <w:r>
-        <w:rPr>
-          <w:rFonts w:asciiTheme="majorHAnsi" w:hAnsiTheme="majorHAnsi" w:cs="Arial"/>
-          <w:sz w:val="24"/>
-          <w:szCs w:val="24"/>
+          <w:highlight w:val="yellow"/>
+          <w:lang w:val="es-MX"/>
+        </w:rPr>
+      </w:pPr>
+      <w:r>
+        <w:rPr>
+          <w:rFonts w:asciiTheme="majorHAnsi" w:hAnsiTheme="majorHAnsi" w:cs="Arial"/>
+          <w:sz w:val="24"/>
+          <w:szCs w:val="24"/>
+          <w:highlight w:val="yellow"/>
           <w:lang w:val="es-MX"/>
         </w:rPr>
         <w:t>Se requiere que el expediente clínico digital se adapte a los distintos tipos de expedientes que existen, niños, hombre, mujer, cada uno de estos varía uno del otro en inclusión de datos.</w:t>
@@ -1961,32 +2000,26 @@
           <w:rFonts w:asciiTheme="majorHAnsi" w:hAnsiTheme="majorHAnsi" w:cs="Arial"/>
           <w:sz w:val="24"/>
           <w:szCs w:val="24"/>
-          <w:lang w:val="es-MX"/>
-        </w:rPr>
-      </w:pPr>
-      <w:r>
-        <w:rPr>
-          <w:rFonts w:asciiTheme="majorHAnsi" w:hAnsiTheme="majorHAnsi" w:cs="Arial"/>
-          <w:sz w:val="24"/>
-          <w:szCs w:val="24"/>
-          <w:lang w:val="es-MX"/>
-        </w:rPr>
-        <w:t xml:space="preserve">El expediente deberá contar con un apartado para las consultas médicas, las cuales contendrá el análisis de la enfermería, </w:t>
-      </w:r>
-      <w:r>
-        <w:rPr>
-          <w:rFonts w:asciiTheme="majorHAnsi" w:hAnsiTheme="majorHAnsi" w:cs="Arial"/>
-          <w:sz w:val="24"/>
-          <w:szCs w:val="24"/>
-          <w:lang w:val="es-MX"/>
-        </w:rPr>
-        <w:t>la razón de la consulta, plan de atención, observaciones y examen físico (Cabeza, ORL, cuello, Tórax, abdomen, sistema neurológico, piel, musculo esquelético, genitales, recto)</w:t>
-      </w:r>
-      <w:r>
-        <w:rPr>
-          <w:rFonts w:asciiTheme="majorHAnsi" w:hAnsiTheme="majorHAnsi" w:cs="Arial"/>
-          <w:sz w:val="24"/>
-          <w:szCs w:val="24"/>
+          <w:highlight w:val="green"/>
+          <w:lang w:val="es-MX"/>
+        </w:rPr>
+      </w:pPr>
+      <w:r>
+        <w:rPr>
+          <w:rFonts w:asciiTheme="majorHAnsi" w:hAnsiTheme="majorHAnsi" w:cs="Arial"/>
+          <w:sz w:val="24"/>
+          <w:szCs w:val="24"/>
+          <w:highlight w:val="green"/>
+          <w:lang w:val="es-MX"/>
+        </w:rPr>
+        <w:t>El expediente deberá contar con un apartado para las consultas médicas, las cuales contendrá el análisis de la enfermería, la razón de la consulta, plan de atención, observaciones y examen físico (Cabeza, ORL, cuello, Tórax, abdomen, sistema neurológico, piel, musculo esquelético, genitales, recto)</w:t>
+      </w:r>
+      <w:r>
+        <w:rPr>
+          <w:rFonts w:asciiTheme="majorHAnsi" w:hAnsiTheme="majorHAnsi" w:cs="Arial"/>
+          <w:sz w:val="24"/>
+          <w:szCs w:val="24"/>
+          <w:highlight w:val="green"/>
           <w:lang w:val="es-MX"/>
         </w:rPr>
         <w:t>.</w:t>
@@ -2004,14 +2037,16 @@
           <w:rFonts w:asciiTheme="majorHAnsi" w:hAnsiTheme="majorHAnsi" w:cs="Arial"/>
           <w:sz w:val="24"/>
           <w:szCs w:val="24"/>
-          <w:lang w:val="es-MX"/>
-        </w:rPr>
-      </w:pPr>
-      <w:r>
-        <w:rPr>
-          <w:rFonts w:asciiTheme="majorHAnsi" w:hAnsiTheme="majorHAnsi" w:cs="Arial"/>
-          <w:sz w:val="24"/>
-          <w:szCs w:val="24"/>
+          <w:highlight w:val="green"/>
+          <w:lang w:val="es-MX"/>
+        </w:rPr>
+      </w:pPr>
+      <w:r>
+        <w:rPr>
+          <w:rFonts w:asciiTheme="majorHAnsi" w:hAnsiTheme="majorHAnsi" w:cs="Arial"/>
+          <w:sz w:val="24"/>
+          <w:szCs w:val="24"/>
+          <w:highlight w:val="green"/>
           <w:lang w:val="es-MX"/>
         </w:rPr>
         <w:t>Las citología</w:t>
@@ -2021,6 +2056,7 @@
           <w:rFonts w:asciiTheme="majorHAnsi" w:hAnsiTheme="majorHAnsi" w:cs="Arial"/>
           <w:sz w:val="24"/>
           <w:szCs w:val="24"/>
+          <w:highlight w:val="green"/>
           <w:lang w:val="es-MX"/>
         </w:rPr>
         <w:t>s</w:t>
@@ -2030,6 +2066,7 @@
           <w:rFonts w:asciiTheme="majorHAnsi" w:hAnsiTheme="majorHAnsi" w:cs="Arial"/>
           <w:sz w:val="24"/>
           <w:szCs w:val="24"/>
+          <w:highlight w:val="green"/>
           <w:lang w:val="es-MX"/>
         </w:rPr>
         <w:t xml:space="preserve"> contendrá</w:t>
@@ -2039,6 +2076,7 @@
           <w:rFonts w:asciiTheme="majorHAnsi" w:hAnsiTheme="majorHAnsi" w:cs="Arial"/>
           <w:sz w:val="24"/>
           <w:szCs w:val="24"/>
+          <w:highlight w:val="green"/>
           <w:lang w:val="es-MX"/>
         </w:rPr>
         <w:t>n</w:t>
@@ -2048,6 +2086,7 @@
           <w:rFonts w:asciiTheme="majorHAnsi" w:hAnsiTheme="majorHAnsi" w:cs="Arial"/>
           <w:sz w:val="24"/>
           <w:szCs w:val="24"/>
+          <w:highlight w:val="green"/>
           <w:lang w:val="es-MX"/>
         </w:rPr>
         <w:t xml:space="preserve"> los mismos datos del análisis </w:t>
@@ -2058,6 +2097,7 @@
           <w:rFonts w:asciiTheme="majorHAnsi" w:hAnsiTheme="majorHAnsi" w:cs="Arial"/>
           <w:sz w:val="24"/>
           <w:szCs w:val="24"/>
+          <w:highlight w:val="green"/>
           <w:lang w:val="es-MX"/>
         </w:rPr>
         <w:t>Ginecobstétricos</w:t>
@@ -2068,6 +2108,7 @@
           <w:rFonts w:asciiTheme="majorHAnsi" w:hAnsiTheme="majorHAnsi" w:cs="Arial"/>
           <w:sz w:val="24"/>
           <w:szCs w:val="24"/>
+          <w:highlight w:val="green"/>
           <w:lang w:val="es-MX"/>
         </w:rPr>
         <w:t>, más la fecha de la misma, además contendrán un espacio para las observaciones correspondientes</w:t>
@@ -2077,6 +2118,7 @@
           <w:rFonts w:asciiTheme="majorHAnsi" w:hAnsiTheme="majorHAnsi" w:cs="Arial"/>
           <w:sz w:val="24"/>
           <w:szCs w:val="24"/>
+          <w:highlight w:val="green"/>
           <w:lang w:val="es-MX"/>
         </w:rPr>
         <w:t>.</w:t>
@@ -2094,14 +2136,16 @@
           <w:rFonts w:asciiTheme="majorHAnsi" w:hAnsiTheme="majorHAnsi" w:cs="Arial"/>
           <w:sz w:val="24"/>
           <w:szCs w:val="24"/>
-          <w:lang w:val="es-MX"/>
-        </w:rPr>
-      </w:pPr>
-      <w:r>
-        <w:rPr>
-          <w:rFonts w:asciiTheme="majorHAnsi" w:hAnsiTheme="majorHAnsi" w:cs="Arial"/>
-          <w:sz w:val="24"/>
-          <w:szCs w:val="24"/>
+          <w:highlight w:val="green"/>
+          <w:lang w:val="es-MX"/>
+        </w:rPr>
+      </w:pPr>
+      <w:r>
+        <w:rPr>
+          <w:rFonts w:asciiTheme="majorHAnsi" w:hAnsiTheme="majorHAnsi" w:cs="Arial"/>
+          <w:sz w:val="24"/>
+          <w:szCs w:val="24"/>
+          <w:highlight w:val="green"/>
           <w:lang w:val="es-MX"/>
         </w:rPr>
         <w:t>Se requiere contar con un reporte de las enfermedades más comunes.</w:t>
@@ -2119,14 +2163,16 @@
           <w:rFonts w:asciiTheme="majorHAnsi" w:hAnsiTheme="majorHAnsi" w:cs="Arial"/>
           <w:sz w:val="24"/>
           <w:szCs w:val="24"/>
-          <w:lang w:val="es-MX"/>
-        </w:rPr>
-      </w:pPr>
-      <w:r>
-        <w:rPr>
-          <w:rFonts w:asciiTheme="majorHAnsi" w:hAnsiTheme="majorHAnsi" w:cs="Arial"/>
-          <w:sz w:val="24"/>
-          <w:szCs w:val="24"/>
+          <w:highlight w:val="green"/>
+          <w:lang w:val="es-MX"/>
+        </w:rPr>
+      </w:pPr>
+      <w:r>
+        <w:rPr>
+          <w:rFonts w:asciiTheme="majorHAnsi" w:hAnsiTheme="majorHAnsi" w:cs="Arial"/>
+          <w:sz w:val="24"/>
+          <w:szCs w:val="24"/>
+          <w:highlight w:val="green"/>
           <w:lang w:val="es-MX"/>
         </w:rPr>
         <w:t>Se requiere contar con un reporte con los tratamientos más utilizado</w:t>
@@ -2136,6 +2182,7 @@
           <w:rFonts w:asciiTheme="majorHAnsi" w:hAnsiTheme="majorHAnsi" w:cs="Arial"/>
           <w:sz w:val="24"/>
           <w:szCs w:val="24"/>
+          <w:highlight w:val="green"/>
           <w:lang w:val="es-MX"/>
         </w:rPr>
         <w:t>s</w:t>
@@ -2145,6 +2192,7 @@
           <w:rFonts w:asciiTheme="majorHAnsi" w:hAnsiTheme="majorHAnsi" w:cs="Arial"/>
           <w:sz w:val="24"/>
           <w:szCs w:val="24"/>
+          <w:highlight w:val="green"/>
           <w:lang w:val="es-MX"/>
         </w:rPr>
         <w:t xml:space="preserve"> por el médico.</w:t>
@@ -2162,14 +2210,16 @@
           <w:rFonts w:asciiTheme="majorHAnsi" w:hAnsiTheme="majorHAnsi" w:cs="Arial"/>
           <w:sz w:val="24"/>
           <w:szCs w:val="24"/>
-          <w:lang w:val="es-MX"/>
-        </w:rPr>
-      </w:pPr>
-      <w:r>
-        <w:rPr>
-          <w:rFonts w:asciiTheme="majorHAnsi" w:hAnsiTheme="majorHAnsi" w:cs="Arial"/>
-          <w:sz w:val="24"/>
-          <w:szCs w:val="24"/>
+          <w:highlight w:val="green"/>
+          <w:lang w:val="es-MX"/>
+        </w:rPr>
+      </w:pPr>
+      <w:r>
+        <w:rPr>
+          <w:rFonts w:asciiTheme="majorHAnsi" w:hAnsiTheme="majorHAnsi" w:cs="Arial"/>
+          <w:sz w:val="24"/>
+          <w:szCs w:val="24"/>
+          <w:highlight w:val="green"/>
           <w:lang w:val="es-MX"/>
         </w:rPr>
         <w:t>Se requiere facturar</w:t>
@@ -2179,6 +2229,7 @@
           <w:rFonts w:asciiTheme="majorHAnsi" w:hAnsiTheme="majorHAnsi" w:cs="Arial"/>
           <w:sz w:val="24"/>
           <w:szCs w:val="24"/>
+          <w:highlight w:val="green"/>
           <w:lang w:val="es-MX"/>
         </w:rPr>
         <w:t xml:space="preserve"> las consultas realizadas de forma diferente, ya que no cuesta lo mismo una consulta de medicina general o una especialidad, entre las </w:t>
@@ -2188,6 +2239,7 @@
           <w:rFonts w:asciiTheme="majorHAnsi" w:hAnsiTheme="majorHAnsi" w:cs="Arial"/>
           <w:sz w:val="24"/>
           <w:szCs w:val="24"/>
+          <w:highlight w:val="green"/>
           <w:lang w:val="es-MX"/>
         </w:rPr>
         <w:t xml:space="preserve">de </w:t>
@@ -2197,6 +2249,7 @@
           <w:rFonts w:asciiTheme="majorHAnsi" w:hAnsiTheme="majorHAnsi" w:cs="Arial"/>
           <w:sz w:val="24"/>
           <w:szCs w:val="24"/>
+          <w:highlight w:val="green"/>
           <w:lang w:val="es-MX"/>
         </w:rPr>
         <w:t>medicina general también varía el precio entre los distintos servicios de una simple gripe o el tener que extraer una uña.</w:t>
@@ -2214,14 +2267,16 @@
           <w:rFonts w:asciiTheme="majorHAnsi" w:hAnsiTheme="majorHAnsi" w:cs="Arial"/>
           <w:sz w:val="24"/>
           <w:szCs w:val="24"/>
-          <w:lang w:val="es-MX"/>
-        </w:rPr>
-      </w:pPr>
-      <w:r>
-        <w:rPr>
-          <w:rFonts w:asciiTheme="majorHAnsi" w:hAnsiTheme="majorHAnsi" w:cs="Arial"/>
-          <w:sz w:val="24"/>
-          <w:szCs w:val="24"/>
+          <w:highlight w:val="green"/>
+          <w:lang w:val="es-MX"/>
+        </w:rPr>
+      </w:pPr>
+      <w:r>
+        <w:rPr>
+          <w:rFonts w:asciiTheme="majorHAnsi" w:hAnsiTheme="majorHAnsi" w:cs="Arial"/>
+          <w:sz w:val="24"/>
+          <w:szCs w:val="24"/>
+          <w:highlight w:val="green"/>
           <w:lang w:val="es-MX"/>
         </w:rPr>
         <w:t>Se define un precio para cada servicio a brindar</w:t>
@@ -2231,6 +2286,7 @@
           <w:rFonts w:asciiTheme="majorHAnsi" w:hAnsiTheme="majorHAnsi" w:cs="Arial"/>
           <w:sz w:val="24"/>
           <w:szCs w:val="24"/>
+          <w:highlight w:val="green"/>
           <w:lang w:val="es-MX"/>
         </w:rPr>
         <w:t>,</w:t>
@@ -2240,6 +2296,7 @@
           <w:rFonts w:asciiTheme="majorHAnsi" w:hAnsiTheme="majorHAnsi" w:cs="Arial"/>
           <w:sz w:val="24"/>
           <w:szCs w:val="24"/>
+          <w:highlight w:val="green"/>
           <w:lang w:val="es-MX"/>
         </w:rPr>
         <w:t xml:space="preserve"> pero se debe de tomar en cuenta que la consulta con cada médico cuesta diferente, un médico con 30 años de experiencia y varios doctorados cobra diferente a un médico con licenciatura y un año de experiencia.</w:t>
@@ -2257,14 +2314,16 @@
           <w:rFonts w:asciiTheme="majorHAnsi" w:hAnsiTheme="majorHAnsi" w:cs="Arial"/>
           <w:sz w:val="24"/>
           <w:szCs w:val="24"/>
-          <w:lang w:val="es-MX"/>
-        </w:rPr>
-      </w:pPr>
-      <w:r>
-        <w:rPr>
-          <w:rFonts w:asciiTheme="majorHAnsi" w:hAnsiTheme="majorHAnsi" w:cs="Arial"/>
-          <w:sz w:val="24"/>
-          <w:szCs w:val="24"/>
+          <w:highlight w:val="green"/>
+          <w:lang w:val="es-MX"/>
+        </w:rPr>
+      </w:pPr>
+      <w:r>
+        <w:rPr>
+          <w:rFonts w:asciiTheme="majorHAnsi" w:hAnsiTheme="majorHAnsi" w:cs="Arial"/>
+          <w:sz w:val="24"/>
+          <w:szCs w:val="24"/>
+          <w:highlight w:val="green"/>
           <w:lang w:val="es-MX"/>
         </w:rPr>
         <w:t>En una misma factura se pueden incluir varios servicios, por ejemplo</w:t>
@@ -2274,6 +2333,7 @@
           <w:rFonts w:asciiTheme="majorHAnsi" w:hAnsiTheme="majorHAnsi" w:cs="Arial"/>
           <w:sz w:val="24"/>
           <w:szCs w:val="24"/>
+          <w:highlight w:val="green"/>
           <w:lang w:val="es-MX"/>
         </w:rPr>
         <w:t>:</w:t>
@@ -2283,6 +2343,7 @@
           <w:rFonts w:asciiTheme="majorHAnsi" w:hAnsiTheme="majorHAnsi" w:cs="Arial"/>
           <w:sz w:val="24"/>
           <w:szCs w:val="24"/>
+          <w:highlight w:val="green"/>
           <w:lang w:val="es-MX"/>
         </w:rPr>
         <w:t xml:space="preserve"> una consulta del Doctor y una hora de atención de la Nutricionista.</w:t>
@@ -2300,14 +2361,16 @@
           <w:rFonts w:asciiTheme="majorHAnsi" w:hAnsiTheme="majorHAnsi" w:cs="Arial"/>
           <w:sz w:val="24"/>
           <w:szCs w:val="24"/>
-          <w:lang w:val="es-MX"/>
-        </w:rPr>
-      </w:pPr>
-      <w:r>
-        <w:rPr>
-          <w:rFonts w:asciiTheme="majorHAnsi" w:hAnsiTheme="majorHAnsi" w:cs="Arial"/>
-          <w:sz w:val="24"/>
-          <w:szCs w:val="24"/>
+          <w:highlight w:val="green"/>
+          <w:lang w:val="es-MX"/>
+        </w:rPr>
+      </w:pPr>
+      <w:r>
+        <w:rPr>
+          <w:rFonts w:asciiTheme="majorHAnsi" w:hAnsiTheme="majorHAnsi" w:cs="Arial"/>
+          <w:sz w:val="24"/>
+          <w:szCs w:val="24"/>
+          <w:highlight w:val="green"/>
           <w:lang w:val="es-MX"/>
         </w:rPr>
         <w:t>La factura se puede pagar de distintas formas, con efectivo, tarjeta, cheque entre otras.</w:t>
@@ -2325,14 +2388,16 @@
           <w:rFonts w:asciiTheme="majorHAnsi" w:hAnsiTheme="majorHAnsi" w:cs="Arial"/>
           <w:sz w:val="24"/>
           <w:szCs w:val="24"/>
-          <w:lang w:val="es-MX"/>
-        </w:rPr>
-      </w:pPr>
-      <w:r>
-        <w:rPr>
-          <w:rFonts w:asciiTheme="majorHAnsi" w:hAnsiTheme="majorHAnsi" w:cs="Arial"/>
-          <w:sz w:val="24"/>
-          <w:szCs w:val="24"/>
+          <w:highlight w:val="green"/>
+          <w:lang w:val="es-MX"/>
+        </w:rPr>
+      </w:pPr>
+      <w:r>
+        <w:rPr>
+          <w:rFonts w:asciiTheme="majorHAnsi" w:hAnsiTheme="majorHAnsi" w:cs="Arial"/>
+          <w:sz w:val="24"/>
+          <w:szCs w:val="24"/>
+          <w:highlight w:val="green"/>
           <w:lang w:val="es-MX"/>
         </w:rPr>
         <w:t xml:space="preserve">Las facturas permiten pagos totales y pagos parciales, en caso de no cancelarla completamente, debe de quedar pendiente de pago, ya sea que el paciente </w:t>
@@ -2342,6 +2407,7 @@
           <w:rFonts w:asciiTheme="majorHAnsi" w:hAnsiTheme="majorHAnsi" w:cs="Arial"/>
           <w:sz w:val="24"/>
           <w:szCs w:val="24"/>
+          <w:highlight w:val="green"/>
           <w:lang w:val="es-MX"/>
         </w:rPr>
         <w:lastRenderedPageBreak/>
@@ -2468,14 +2534,16 @@
           <w:rFonts w:asciiTheme="majorHAnsi" w:hAnsiTheme="majorHAnsi" w:cs="Arial"/>
           <w:sz w:val="24"/>
           <w:szCs w:val="24"/>
-          <w:lang w:val="es-MX"/>
-        </w:rPr>
-      </w:pPr>
-      <w:r>
-        <w:rPr>
-          <w:rFonts w:asciiTheme="majorHAnsi" w:hAnsiTheme="majorHAnsi" w:cs="Arial"/>
-          <w:sz w:val="24"/>
-          <w:szCs w:val="24"/>
+          <w:highlight w:val="green"/>
+          <w:lang w:val="es-MX"/>
+        </w:rPr>
+      </w:pPr>
+      <w:r>
+        <w:rPr>
+          <w:rFonts w:asciiTheme="majorHAnsi" w:hAnsiTheme="majorHAnsi" w:cs="Arial"/>
+          <w:sz w:val="24"/>
+          <w:szCs w:val="24"/>
+          <w:highlight w:val="green"/>
           <w:lang w:val="es-MX"/>
         </w:rPr>
         <w:t>C</w:t>
@@ -2485,6 +2553,7 @@
           <w:rFonts w:asciiTheme="majorHAnsi" w:hAnsiTheme="majorHAnsi" w:cs="Arial"/>
           <w:sz w:val="24"/>
           <w:szCs w:val="24"/>
+          <w:highlight w:val="green"/>
           <w:lang w:val="es-MX"/>
         </w:rPr>
         <w:t>é</w:t>
@@ -2494,6 +2563,7 @@
           <w:rFonts w:asciiTheme="majorHAnsi" w:hAnsiTheme="majorHAnsi" w:cs="Arial"/>
           <w:sz w:val="24"/>
           <w:szCs w:val="24"/>
+          <w:highlight w:val="green"/>
           <w:lang w:val="es-MX"/>
         </w:rPr>
         <w:t>dula</w:t>
@@ -2503,6 +2573,7 @@
           <w:rFonts w:asciiTheme="majorHAnsi" w:hAnsiTheme="majorHAnsi" w:cs="Arial"/>
           <w:sz w:val="24"/>
           <w:szCs w:val="24"/>
+          <w:highlight w:val="green"/>
           <w:lang w:val="es-MX"/>
         </w:rPr>
         <w:t xml:space="preserve">, </w:t>
@@ -2512,6 +2583,7 @@
           <w:rFonts w:asciiTheme="majorHAnsi" w:hAnsiTheme="majorHAnsi" w:cs="Arial"/>
           <w:sz w:val="24"/>
           <w:szCs w:val="24"/>
+          <w:highlight w:val="green"/>
           <w:lang w:val="es-MX"/>
         </w:rPr>
         <w:t>Nombre</w:t>
@@ -2521,6 +2593,7 @@
           <w:rFonts w:asciiTheme="majorHAnsi" w:hAnsiTheme="majorHAnsi" w:cs="Arial"/>
           <w:sz w:val="24"/>
           <w:szCs w:val="24"/>
+          <w:highlight w:val="green"/>
           <w:lang w:val="es-MX"/>
         </w:rPr>
         <w:t xml:space="preserve">, </w:t>
@@ -2530,6 +2603,7 @@
           <w:rFonts w:asciiTheme="majorHAnsi" w:hAnsiTheme="majorHAnsi" w:cs="Arial"/>
           <w:sz w:val="24"/>
           <w:szCs w:val="24"/>
+          <w:highlight w:val="green"/>
           <w:lang w:val="es-MX"/>
         </w:rPr>
         <w:t>Apellidos</w:t>
@@ -2539,6 +2613,7 @@
           <w:rFonts w:asciiTheme="majorHAnsi" w:hAnsiTheme="majorHAnsi" w:cs="Arial"/>
           <w:sz w:val="24"/>
           <w:szCs w:val="24"/>
+          <w:highlight w:val="green"/>
           <w:lang w:val="es-MX"/>
         </w:rPr>
         <w:t xml:space="preserve">, </w:t>
@@ -2548,6 +2623,7 @@
           <w:rFonts w:asciiTheme="majorHAnsi" w:hAnsiTheme="majorHAnsi" w:cs="Arial"/>
           <w:sz w:val="24"/>
           <w:szCs w:val="24"/>
+          <w:highlight w:val="green"/>
           <w:lang w:val="es-MX"/>
         </w:rPr>
         <w:t>Tipo de persona (Nacional, extranjero, Empresa)</w:t>
@@ -2557,6 +2633,7 @@
           <w:rFonts w:asciiTheme="majorHAnsi" w:hAnsiTheme="majorHAnsi" w:cs="Arial"/>
           <w:sz w:val="24"/>
           <w:szCs w:val="24"/>
+          <w:highlight w:val="green"/>
           <w:lang w:val="es-MX"/>
         </w:rPr>
         <w:t xml:space="preserve">, </w:t>
@@ -2566,6 +2643,7 @@
           <w:rFonts w:asciiTheme="majorHAnsi" w:hAnsiTheme="majorHAnsi" w:cs="Arial"/>
           <w:sz w:val="24"/>
           <w:szCs w:val="24"/>
+          <w:highlight w:val="green"/>
           <w:lang w:val="es-MX"/>
         </w:rPr>
         <w:t>Estado Civil</w:t>
@@ -2575,6 +2653,7 @@
           <w:rFonts w:asciiTheme="majorHAnsi" w:hAnsiTheme="majorHAnsi" w:cs="Arial"/>
           <w:sz w:val="24"/>
           <w:szCs w:val="24"/>
+          <w:highlight w:val="green"/>
           <w:lang w:val="es-MX"/>
         </w:rPr>
         <w:t xml:space="preserve">, </w:t>
@@ -2584,6 +2663,7 @@
           <w:rFonts w:asciiTheme="majorHAnsi" w:hAnsiTheme="majorHAnsi" w:cs="Arial"/>
           <w:sz w:val="24"/>
           <w:szCs w:val="24"/>
+          <w:highlight w:val="green"/>
           <w:lang w:val="es-MX"/>
         </w:rPr>
         <w:t>Dirección (Casa, Trabajo)</w:t>
@@ -2593,6 +2673,7 @@
           <w:rFonts w:asciiTheme="majorHAnsi" w:hAnsiTheme="majorHAnsi" w:cs="Arial"/>
           <w:sz w:val="24"/>
           <w:szCs w:val="24"/>
+          <w:highlight w:val="green"/>
           <w:lang w:val="es-MX"/>
         </w:rPr>
         <w:t xml:space="preserve">, </w:t>
@@ -2602,6 +2683,7 @@
           <w:rFonts w:asciiTheme="majorHAnsi" w:hAnsiTheme="majorHAnsi" w:cs="Arial"/>
           <w:sz w:val="24"/>
           <w:szCs w:val="24"/>
+          <w:highlight w:val="green"/>
           <w:lang w:val="es-MX"/>
         </w:rPr>
         <w:t>Teléfono</w:t>
@@ -2611,6 +2693,7 @@
           <w:rFonts w:asciiTheme="majorHAnsi" w:hAnsiTheme="majorHAnsi" w:cs="Arial"/>
           <w:sz w:val="24"/>
           <w:szCs w:val="24"/>
+          <w:highlight w:val="green"/>
           <w:lang w:val="es-MX"/>
         </w:rPr>
         <w:t xml:space="preserve">, </w:t>
@@ -2620,6 +2703,7 @@
           <w:rFonts w:asciiTheme="majorHAnsi" w:hAnsiTheme="majorHAnsi" w:cs="Arial"/>
           <w:sz w:val="24"/>
           <w:szCs w:val="24"/>
+          <w:highlight w:val="green"/>
           <w:lang w:val="es-MX"/>
         </w:rPr>
         <w:t>Nacionalidad</w:t>
@@ -2629,6 +2713,7 @@
           <w:rFonts w:asciiTheme="majorHAnsi" w:hAnsiTheme="majorHAnsi" w:cs="Arial"/>
           <w:sz w:val="24"/>
           <w:szCs w:val="24"/>
+          <w:highlight w:val="green"/>
           <w:lang w:val="es-MX"/>
         </w:rPr>
         <w:t xml:space="preserve">, </w:t>
@@ -2638,6 +2723,7 @@
           <w:rFonts w:asciiTheme="majorHAnsi" w:hAnsiTheme="majorHAnsi" w:cs="Arial"/>
           <w:sz w:val="24"/>
           <w:szCs w:val="24"/>
+          <w:highlight w:val="green"/>
           <w:lang w:val="es-MX"/>
         </w:rPr>
         <w:t>Residencia</w:t>
@@ -2647,6 +2733,7 @@
           <w:rFonts w:asciiTheme="majorHAnsi" w:hAnsiTheme="majorHAnsi" w:cs="Arial"/>
           <w:sz w:val="24"/>
           <w:szCs w:val="24"/>
+          <w:highlight w:val="green"/>
           <w:lang w:val="es-MX"/>
         </w:rPr>
         <w:t xml:space="preserve">, </w:t>
@@ -2656,6 +2743,7 @@
           <w:rFonts w:asciiTheme="majorHAnsi" w:hAnsiTheme="majorHAnsi" w:cs="Arial"/>
           <w:sz w:val="24"/>
           <w:szCs w:val="24"/>
+          <w:highlight w:val="green"/>
           <w:lang w:val="es-MX"/>
         </w:rPr>
         <w:t>Fax</w:t>
@@ -2665,6 +2753,7 @@
           <w:rFonts w:asciiTheme="majorHAnsi" w:hAnsiTheme="majorHAnsi" w:cs="Arial"/>
           <w:sz w:val="24"/>
           <w:szCs w:val="24"/>
+          <w:highlight w:val="green"/>
           <w:lang w:val="es-MX"/>
         </w:rPr>
         <w:t xml:space="preserve">, </w:t>
@@ -2674,6 +2763,7 @@
           <w:rFonts w:asciiTheme="majorHAnsi" w:hAnsiTheme="majorHAnsi" w:cs="Arial"/>
           <w:sz w:val="24"/>
           <w:szCs w:val="24"/>
+          <w:highlight w:val="green"/>
           <w:lang w:val="es-MX"/>
         </w:rPr>
         <w:t>Email</w:t>
@@ -2683,6 +2773,7 @@
           <w:rFonts w:asciiTheme="majorHAnsi" w:hAnsiTheme="majorHAnsi" w:cs="Arial"/>
           <w:sz w:val="24"/>
           <w:szCs w:val="24"/>
+          <w:highlight w:val="green"/>
           <w:lang w:val="es-MX"/>
         </w:rPr>
         <w:t xml:space="preserve">, </w:t>
@@ -2692,6 +2783,7 @@
           <w:rFonts w:asciiTheme="majorHAnsi" w:hAnsiTheme="majorHAnsi" w:cs="Arial"/>
           <w:sz w:val="24"/>
           <w:szCs w:val="24"/>
+          <w:highlight w:val="green"/>
           <w:lang w:val="es-MX"/>
         </w:rPr>
         <w:t>Género</w:t>
@@ -2701,6 +2793,7 @@
           <w:rFonts w:asciiTheme="majorHAnsi" w:hAnsiTheme="majorHAnsi" w:cs="Arial"/>
           <w:sz w:val="24"/>
           <w:szCs w:val="24"/>
+          <w:highlight w:val="green"/>
           <w:lang w:val="es-MX"/>
         </w:rPr>
         <w:t xml:space="preserve">, </w:t>
@@ -2710,6 +2803,7 @@
           <w:rFonts w:asciiTheme="majorHAnsi" w:hAnsiTheme="majorHAnsi" w:cs="Arial"/>
           <w:sz w:val="24"/>
           <w:szCs w:val="24"/>
+          <w:highlight w:val="green"/>
           <w:lang w:val="es-MX"/>
         </w:rPr>
         <w:t>Fecha Nacimiento</w:t>
@@ -2719,6 +2813,7 @@
           <w:rFonts w:asciiTheme="majorHAnsi" w:hAnsiTheme="majorHAnsi" w:cs="Arial"/>
           <w:sz w:val="24"/>
           <w:szCs w:val="24"/>
+          <w:highlight w:val="green"/>
           <w:lang w:val="es-MX"/>
         </w:rPr>
         <w:t xml:space="preserve">, </w:t>
@@ -2728,6 +2823,7 @@
           <w:rFonts w:asciiTheme="majorHAnsi" w:hAnsiTheme="majorHAnsi" w:cs="Arial"/>
           <w:sz w:val="24"/>
           <w:szCs w:val="24"/>
+          <w:highlight w:val="green"/>
           <w:lang w:val="es-MX"/>
         </w:rPr>
         <w:t>Puesto</w:t>
@@ -2737,6 +2833,7 @@
           <w:rFonts w:asciiTheme="majorHAnsi" w:hAnsiTheme="majorHAnsi" w:cs="Arial"/>
           <w:sz w:val="24"/>
           <w:szCs w:val="24"/>
+          <w:highlight w:val="green"/>
           <w:lang w:val="es-MX"/>
         </w:rPr>
         <w:t xml:space="preserve">, </w:t>
@@ -2746,6 +2843,7 @@
           <w:rFonts w:asciiTheme="majorHAnsi" w:hAnsiTheme="majorHAnsi" w:cs="Arial"/>
           <w:sz w:val="24"/>
           <w:szCs w:val="24"/>
+          <w:highlight w:val="green"/>
           <w:lang w:val="es-MX"/>
         </w:rPr>
         <w:t>Empresa donde labora</w:t>
@@ -2755,6 +2853,7 @@
           <w:rFonts w:asciiTheme="majorHAnsi" w:hAnsiTheme="majorHAnsi" w:cs="Arial"/>
           <w:sz w:val="24"/>
           <w:szCs w:val="24"/>
+          <w:highlight w:val="green"/>
           <w:lang w:val="es-MX"/>
         </w:rPr>
         <w:t xml:space="preserve">, </w:t>
@@ -2764,6 +2863,7 @@
           <w:rFonts w:asciiTheme="majorHAnsi" w:hAnsiTheme="majorHAnsi" w:cs="Arial"/>
           <w:sz w:val="24"/>
           <w:szCs w:val="24"/>
+          <w:highlight w:val="green"/>
           <w:lang w:val="es-MX"/>
         </w:rPr>
         <w:t>si es asegurado,</w:t>
@@ -2773,6 +2873,7 @@
           <w:rFonts w:asciiTheme="majorHAnsi" w:hAnsiTheme="majorHAnsi" w:cs="Arial"/>
           <w:sz w:val="24"/>
           <w:szCs w:val="24"/>
+          <w:highlight w:val="green"/>
           <w:lang w:val="es-MX"/>
         </w:rPr>
         <w:t xml:space="preserve"> o si paga su propio seguro.</w:t>
@@ -2782,6 +2883,7 @@
           <w:rFonts w:asciiTheme="majorHAnsi" w:hAnsiTheme="majorHAnsi" w:cs="Arial"/>
           <w:sz w:val="24"/>
           <w:szCs w:val="24"/>
+          <w:highlight w:val="green"/>
           <w:lang w:val="es-MX"/>
         </w:rPr>
         <w:t xml:space="preserve"> </w:t>
@@ -2791,6 +2893,7 @@
           <w:rFonts w:asciiTheme="majorHAnsi" w:hAnsiTheme="majorHAnsi" w:cs="Arial"/>
           <w:sz w:val="24"/>
           <w:szCs w:val="24"/>
+          <w:highlight w:val="green"/>
           <w:lang w:val="es-MX"/>
         </w:rPr>
         <w:t>Escolaridad</w:t>
@@ -2800,6 +2903,7 @@
           <w:rFonts w:asciiTheme="majorHAnsi" w:hAnsiTheme="majorHAnsi" w:cs="Arial"/>
           <w:sz w:val="24"/>
           <w:szCs w:val="24"/>
+          <w:highlight w:val="green"/>
           <w:lang w:val="es-MX"/>
         </w:rPr>
         <w:t xml:space="preserve">, </w:t>
@@ -2809,6 +2913,7 @@
           <w:rFonts w:asciiTheme="majorHAnsi" w:hAnsiTheme="majorHAnsi" w:cs="Arial"/>
           <w:sz w:val="24"/>
           <w:szCs w:val="24"/>
+          <w:highlight w:val="green"/>
           <w:lang w:val="es-MX"/>
         </w:rPr>
         <w:t>Fecha ingreso a la empresa</w:t>
@@ -2818,6 +2923,7 @@
           <w:rFonts w:asciiTheme="majorHAnsi" w:hAnsiTheme="majorHAnsi" w:cs="Arial"/>
           <w:sz w:val="24"/>
           <w:szCs w:val="24"/>
+          <w:highlight w:val="green"/>
           <w:lang w:val="es-MX"/>
         </w:rPr>
         <w:t xml:space="preserve"> como </w:t>
@@ -2827,6 +2933,7 @@
           <w:rFonts w:asciiTheme="majorHAnsi" w:hAnsiTheme="majorHAnsi" w:cs="Arial"/>
           <w:sz w:val="24"/>
           <w:szCs w:val="24"/>
+          <w:highlight w:val="green"/>
           <w:lang w:val="es-MX"/>
         </w:rPr>
         <w:t>paciente</w:t>
@@ -2836,6 +2943,7 @@
           <w:rFonts w:asciiTheme="majorHAnsi" w:hAnsiTheme="majorHAnsi" w:cs="Arial"/>
           <w:sz w:val="24"/>
           <w:szCs w:val="24"/>
+          <w:highlight w:val="green"/>
           <w:lang w:val="es-MX"/>
         </w:rPr>
         <w:t>, estado del cliente (Activo, Inactivo)</w:t>
@@ -2845,6 +2953,7 @@
           <w:rFonts w:asciiTheme="majorHAnsi" w:hAnsiTheme="majorHAnsi" w:cs="Arial"/>
           <w:sz w:val="24"/>
           <w:szCs w:val="24"/>
+          <w:highlight w:val="green"/>
           <w:lang w:val="es-MX"/>
         </w:rPr>
         <w:t>.</w:t>
@@ -2854,10 +2963,13 @@
           <w:rFonts w:asciiTheme="majorHAnsi" w:hAnsiTheme="majorHAnsi" w:cs="Arial"/>
           <w:sz w:val="24"/>
           <w:szCs w:val="24"/>
+          <w:highlight w:val="green"/>
           <w:lang w:val="es-MX"/>
         </w:rPr>
         <w:tab/>
       </w:r>
+      <w:bookmarkStart w:id="0" w:name="_GoBack"/>
+      <w:bookmarkEnd w:id="0"/>
     </w:p>
     <w:p>
       <w:pPr>
@@ -12472,7 +12584,7 @@
 </file>
 
 <file path=customXml/itemProps1.xml><?xml version="1.0" encoding="utf-8"?>
-<ds:datastoreItem xmlns:ds="http://schemas.openxmlformats.org/officeDocument/2006/customXml" ds:itemID="{D7006005-1149-49F1-919C-54B423E040F7}">
+<ds:datastoreItem xmlns:ds="http://schemas.openxmlformats.org/officeDocument/2006/customXml" ds:itemID="{DC7E3A50-65BA-417A-B95E-3CFEEC1B2B02}">
   <ds:schemaRefs>
     <ds:schemaRef ds:uri="http://schemas.openxmlformats.org/officeDocument/2006/bibliography"/>
   </ds:schemaRefs>

</xml_diff>